<commit_message>
updating the metadata+ creating indexes
</commit_message>
<xml_diff>
--- a/phase 2/Metadata Commands.docx
+++ b/phase 2/Metadata Commands.docx
@@ -255,10 +255,7 @@
         <w:t>, '</w:t>
       </w:r>
       <w:r>
-        <w:t>PK</w:t>
-      </w:r>
-      <w:r>
-        <w:t>I</w:t>
+        <w:t>PKI</w:t>
       </w:r>
       <w:r>
         <w:t>'</w:t>
@@ -274,13 +271,418 @@
       </w:r>
       <w:proofErr w:type="spellStart"/>
       <w:r>
+        <w:t>DCode</w:t>
+      </w:r>
+      <w:proofErr w:type="spellEnd"/>
+      <w:r>
+        <w:t>'</w:t>
+      </w:r>
+      <w:r>
+        <w:t>,</w:t>
+      </w:r>
+      <w:r>
+        <w:t xml:space="preserve"> </w:t>
+      </w:r>
+      <w:r>
+        <w:t>'</w:t>
+      </w:r>
+      <w:r>
+        <w:t>INT</w:t>
+      </w:r>
+      <w:r>
+        <w:t>'</w:t>
+      </w:r>
+      <w:r>
+        <w:t>,</w:t>
+      </w:r>
+      <w:r>
+        <w:t xml:space="preserve"> </w:t>
+      </w:r>
+      <w:r>
+        <w:t>'</w:t>
+      </w:r>
+      <w:r>
+        <w:t>NOT NULL</w:t>
+      </w:r>
+      <w:r>
+        <w:t>'</w:t>
+      </w:r>
+      <w:r>
+        <w:t>,</w:t>
+      </w:r>
+      <w:r>
+        <w:t xml:space="preserve"> </w:t>
+      </w:r>
+      <w:r>
+        <w:t>'</w:t>
+      </w:r>
+      <w:r>
+        <w:t>the department’s code</w:t>
+      </w:r>
+      <w:r>
+        <w:t>'</w:t>
+      </w:r>
+      <w:proofErr w:type="gramStart"/>
+      <w:r>
+        <w:t>);</w:t>
+      </w:r>
+      <w:proofErr w:type="gramEnd"/>
+    </w:p>
+    <w:p>
+      <w:r>
+        <w:t xml:space="preserve">INSERT INTO </w:t>
+      </w:r>
+      <w:r>
+        <w:t xml:space="preserve">Metadata </w:t>
+      </w:r>
+      <w:r>
+        <w:t>VALUES ('</w:t>
+      </w:r>
+      <w:r>
+        <w:t>dept</w:t>
+      </w:r>
+      <w:r>
+        <w:t xml:space="preserve">', </w:t>
+      </w:r>
+      <w:r>
+        <w:t>3</w:t>
+      </w:r>
+      <w:r>
+        <w:t>, '</w:t>
+      </w:r>
+      <w:r>
+        <w:t>null</w:t>
+      </w:r>
+      <w:r>
+        <w:t>'</w:t>
+      </w:r>
+      <w:r>
+        <w:t>,</w:t>
+      </w:r>
+      <w:r>
+        <w:t xml:space="preserve"> </w:t>
+      </w:r>
+      <w:r>
+        <w:t>'</w:t>
+      </w:r>
+      <w:proofErr w:type="spellStart"/>
+      <w:r>
+        <w:t>DOffice</w:t>
+      </w:r>
+      <w:proofErr w:type="spellEnd"/>
+      <w:r>
+        <w:t>'</w:t>
+      </w:r>
+      <w:r>
+        <w:t>,</w:t>
+      </w:r>
+      <w:r>
+        <w:t xml:space="preserve"> </w:t>
+      </w:r>
+      <w:r>
+        <w:t>'</w:t>
+      </w:r>
+      <w:r>
+        <w:t>VARCHAR</w:t>
+      </w:r>
+      <w:r>
+        <w:t>'</w:t>
+      </w:r>
+      <w:r>
+        <w:t>,</w:t>
+      </w:r>
+      <w:r>
+        <w:t xml:space="preserve"> </w:t>
+      </w:r>
+      <w:r>
+        <w:t>'</w:t>
+      </w:r>
+      <w:r>
+        <w:t>NULL</w:t>
+      </w:r>
+      <w:r>
+        <w:t>'</w:t>
+      </w:r>
+      <w:r>
+        <w:t>,</w:t>
+      </w:r>
+      <w:r>
+        <w:t xml:space="preserve"> </w:t>
+      </w:r>
+      <w:r>
+        <w:t>'</w:t>
+      </w:r>
+      <w:r>
+        <w:t>the department’s office</w:t>
+      </w:r>
+      <w:r>
+        <w:t>'</w:t>
+      </w:r>
+      <w:proofErr w:type="gramStart"/>
+      <w:r>
+        <w:t>);</w:t>
+      </w:r>
+      <w:proofErr w:type="gramEnd"/>
+    </w:p>
+    <w:p>
+      <w:r>
+        <w:t xml:space="preserve">INSERT INTO </w:t>
+      </w:r>
+      <w:r>
+        <w:t xml:space="preserve">Metadata </w:t>
+      </w:r>
+      <w:r>
+        <w:t>VALUES ('</w:t>
+      </w:r>
+      <w:r>
+        <w:t>dept</w:t>
+      </w:r>
+      <w:r>
+        <w:t xml:space="preserve">', </w:t>
+      </w:r>
+      <w:r>
+        <w:t>4</w:t>
+      </w:r>
+      <w:r>
+        <w:t>, '</w:t>
+      </w:r>
+      <w:r>
+        <w:t>null</w:t>
+      </w:r>
+      <w:r>
+        <w:t>'</w:t>
+      </w:r>
+      <w:r>
+        <w:t>,</w:t>
+      </w:r>
+      <w:r>
+        <w:t xml:space="preserve"> </w:t>
+      </w:r>
+      <w:r>
+        <w:t>'</w:t>
+      </w:r>
+      <w:proofErr w:type="spellStart"/>
+      <w:r>
+        <w:t>DPhone</w:t>
+      </w:r>
+      <w:proofErr w:type="spellEnd"/>
+      <w:r>
+        <w:t>'</w:t>
+      </w:r>
+      <w:r>
+        <w:t>,</w:t>
+      </w:r>
+      <w:r>
+        <w:t xml:space="preserve"> </w:t>
+      </w:r>
+      <w:r>
+        <w:t>'</w:t>
+      </w:r>
+      <w:r>
+        <w:t>VARCHAR</w:t>
+      </w:r>
+      <w:r>
+        <w:t>'</w:t>
+      </w:r>
+      <w:r>
+        <w:t>,</w:t>
+      </w:r>
+      <w:r>
+        <w:t xml:space="preserve"> </w:t>
+      </w:r>
+      <w:r>
+        <w:t>'</w:t>
+      </w:r>
+      <w:r>
+        <w:t>NULL</w:t>
+      </w:r>
+      <w:r>
+        <w:t>'</w:t>
+      </w:r>
+      <w:r>
+        <w:t>,</w:t>
+      </w:r>
+      <w:r>
+        <w:t xml:space="preserve"> </w:t>
+      </w:r>
+      <w:r>
+        <w:t>'</w:t>
+      </w:r>
+      <w:r>
+        <w:t>the department’s phone</w:t>
+      </w:r>
+      <w:r>
+        <w:t>'</w:t>
+      </w:r>
+      <w:proofErr w:type="gramStart"/>
+      <w:r>
+        <w:t>);</w:t>
+      </w:r>
+      <w:proofErr w:type="gramEnd"/>
+    </w:p>
+    <w:p>
+      <w:r>
+        <w:t xml:space="preserve">INSERT INTO </w:t>
+      </w:r>
+      <w:r>
+        <w:t xml:space="preserve">Metadata </w:t>
+      </w:r>
+      <w:r>
+        <w:t>VALUES ('</w:t>
+      </w:r>
+      <w:r>
+        <w:t>dept</w:t>
+      </w:r>
+      <w:r>
+        <w:t xml:space="preserve">', </w:t>
+      </w:r>
+      <w:r>
+        <w:t>5</w:t>
+      </w:r>
+      <w:r>
+        <w:t>, '</w:t>
+      </w:r>
+      <w:r>
+        <w:t>null</w:t>
+      </w:r>
+      <w:r>
+        <w:t>'</w:t>
+      </w:r>
+      <w:r>
+        <w:t>,</w:t>
+      </w:r>
+      <w:r>
+        <w:t xml:space="preserve"> </w:t>
+      </w:r>
+      <w:r>
+        <w:t>'</w:t>
+      </w:r>
+      <w:proofErr w:type="spellStart"/>
+      <w:r>
+        <w:t>DStarDate</w:t>
+      </w:r>
+      <w:proofErr w:type="spellEnd"/>
+      <w:r>
+        <w:t>'</w:t>
+      </w:r>
+      <w:r>
+        <w:t>,</w:t>
+      </w:r>
+      <w:r>
+        <w:t xml:space="preserve"> </w:t>
+      </w:r>
+      <w:r>
+        <w:t>'</w:t>
+      </w:r>
+      <w:r>
         <w:t>D</w:t>
       </w:r>
       <w:r>
-        <w:t>Code</w:t>
+        <w:t>ATE</w:t>
+      </w:r>
+      <w:r>
+        <w:t>'</w:t>
+      </w:r>
+      <w:r>
+        <w:t>,</w:t>
+      </w:r>
+      <w:r>
+        <w:t xml:space="preserve"> </w:t>
+      </w:r>
+      <w:r>
+        <w:t>'</w:t>
+      </w:r>
+      <w:r>
+        <w:t>NOT NULL</w:t>
+      </w:r>
+      <w:r>
+        <w:t>'</w:t>
+      </w:r>
+      <w:r>
+        <w:t>,</w:t>
+      </w:r>
+      <w:r>
+        <w:t xml:space="preserve"> </w:t>
+      </w:r>
+      <w:r>
+        <w:t>'</w:t>
+      </w:r>
+      <w:r>
+        <w:t xml:space="preserve">the department’s </w:t>
+      </w:r>
+      <w:r>
+        <w:t>start date</w:t>
+      </w:r>
+      <w:r>
+        <w:t>'</w:t>
+      </w:r>
+      <w:proofErr w:type="gramStart"/>
+      <w:r>
+        <w:t>);</w:t>
+      </w:r>
+      <w:proofErr w:type="gramEnd"/>
+    </w:p>
+    <w:p>
+      <w:r>
+        <w:t>INSERT INTO Metadata VALUES ('dept',6, 'null', '</w:t>
+      </w:r>
+      <w:proofErr w:type="spellStart"/>
+      <w:r>
+        <w:t>CollegeCName</w:t>
       </w:r>
       <w:proofErr w:type="spellEnd"/>
       <w:r>
+        <w:t>', 'VARCHAR', 'NOT NULL', 'the department’s college name'</w:t>
+      </w:r>
+      <w:proofErr w:type="gramStart"/>
+      <w:r>
+        <w:t>);</w:t>
+      </w:r>
+      <w:proofErr w:type="gramEnd"/>
+    </w:p>
+    <w:p>
+      <w:r>
+        <w:t xml:space="preserve">INSERT INTO </w:t>
+      </w:r>
+      <w:r>
+        <w:t xml:space="preserve">Metadata </w:t>
+      </w:r>
+      <w:r>
+        <w:t>VALUES ('</w:t>
+      </w:r>
+      <w:r>
+        <w:t>dept</w:t>
+      </w:r>
+      <w:r>
+        <w:t xml:space="preserve">', </w:t>
+      </w:r>
+      <w:r>
+        <w:t>7</w:t>
+      </w:r>
+      <w:r>
+        <w:t>, '</w:t>
+      </w:r>
+      <w:r>
+        <w:t>null</w:t>
+      </w:r>
+      <w:r>
+        <w:t>'</w:t>
+      </w:r>
+      <w:r>
+        <w:t>,</w:t>
+      </w:r>
+      <w:r>
+        <w:t xml:space="preserve"> </w:t>
+      </w:r>
+      <w:r>
+        <w:t>'</w:t>
+      </w:r>
+      <w:proofErr w:type="spellStart"/>
+      <w:r>
+        <w:t>InstructorId</w:t>
+      </w:r>
+      <w:proofErr w:type="spellEnd"/>
+      <w:r>
         <w:t>'</w:t>
       </w:r>
       <w:r>
@@ -323,436 +725,7 @@
         <w:t>'</w:t>
       </w:r>
       <w:r>
-        <w:t xml:space="preserve">the department’s </w:t>
-      </w:r>
-      <w:r>
-        <w:t>code</w:t>
-      </w:r>
-      <w:r>
-        <w:t>'</w:t>
-      </w:r>
-      <w:proofErr w:type="gramStart"/>
-      <w:r>
-        <w:t>);</w:t>
-      </w:r>
-      <w:proofErr w:type="gramEnd"/>
-    </w:p>
-    <w:p>
-      <w:r>
-        <w:t xml:space="preserve">INSERT INTO </w:t>
-      </w:r>
-      <w:r>
-        <w:t xml:space="preserve">Metadata </w:t>
-      </w:r>
-      <w:r>
-        <w:t>VALUES ('</w:t>
-      </w:r>
-      <w:r>
-        <w:t>dept</w:t>
-      </w:r>
-      <w:r>
-        <w:t xml:space="preserve">', </w:t>
-      </w:r>
-      <w:r>
-        <w:t>3</w:t>
-      </w:r>
-      <w:r>
-        <w:t>, '</w:t>
-      </w:r>
-      <w:r>
-        <w:t>null</w:t>
-      </w:r>
-      <w:r>
-        <w:t>'</w:t>
-      </w:r>
-      <w:r>
-        <w:t>,</w:t>
-      </w:r>
-      <w:r>
-        <w:t xml:space="preserve"> </w:t>
-      </w:r>
-      <w:r>
-        <w:t>'</w:t>
-      </w:r>
-      <w:proofErr w:type="spellStart"/>
-      <w:r>
-        <w:t>D</w:t>
-      </w:r>
-      <w:r>
-        <w:t>Office</w:t>
-      </w:r>
-      <w:proofErr w:type="spellEnd"/>
-      <w:r>
-        <w:t>'</w:t>
-      </w:r>
-      <w:r>
-        <w:t>,</w:t>
-      </w:r>
-      <w:r>
-        <w:t xml:space="preserve"> </w:t>
-      </w:r>
-      <w:r>
-        <w:t>'</w:t>
-      </w:r>
-      <w:r>
-        <w:t>VARCHAR</w:t>
-      </w:r>
-      <w:r>
-        <w:t>'</w:t>
-      </w:r>
-      <w:r>
-        <w:t>,</w:t>
-      </w:r>
-      <w:r>
-        <w:t xml:space="preserve"> </w:t>
-      </w:r>
-      <w:r>
-        <w:t>'</w:t>
-      </w:r>
-      <w:r>
-        <w:t>NULL</w:t>
-      </w:r>
-      <w:r>
-        <w:t>'</w:t>
-      </w:r>
-      <w:r>
-        <w:t>,</w:t>
-      </w:r>
-      <w:r>
-        <w:t xml:space="preserve"> </w:t>
-      </w:r>
-      <w:r>
-        <w:t>'</w:t>
-      </w:r>
-      <w:r>
-        <w:t xml:space="preserve">the department’s </w:t>
-      </w:r>
-      <w:r>
-        <w:t>office</w:t>
-      </w:r>
-      <w:r>
-        <w:t>'</w:t>
-      </w:r>
-      <w:proofErr w:type="gramStart"/>
-      <w:r>
-        <w:t>);</w:t>
-      </w:r>
-      <w:proofErr w:type="gramEnd"/>
-    </w:p>
-    <w:p>
-      <w:r>
-        <w:t xml:space="preserve">INSERT INTO </w:t>
-      </w:r>
-      <w:r>
-        <w:t xml:space="preserve">Metadata </w:t>
-      </w:r>
-      <w:r>
-        <w:t>VALUES ('</w:t>
-      </w:r>
-      <w:r>
-        <w:t>dept</w:t>
-      </w:r>
-      <w:r>
-        <w:t xml:space="preserve">', </w:t>
-      </w:r>
-      <w:r>
-        <w:t>4</w:t>
-      </w:r>
-      <w:r>
-        <w:t>, '</w:t>
-      </w:r>
-      <w:r>
-        <w:t>null</w:t>
-      </w:r>
-      <w:r>
-        <w:t>'</w:t>
-      </w:r>
-      <w:r>
-        <w:t>,</w:t>
-      </w:r>
-      <w:r>
-        <w:t xml:space="preserve"> </w:t>
-      </w:r>
-      <w:r>
-        <w:t>'</w:t>
-      </w:r>
-      <w:proofErr w:type="spellStart"/>
-      <w:r>
-        <w:t>D</w:t>
-      </w:r>
-      <w:r>
-        <w:t>Phone</w:t>
-      </w:r>
-      <w:proofErr w:type="spellEnd"/>
-      <w:r>
-        <w:t>'</w:t>
-      </w:r>
-      <w:r>
-        <w:t>,</w:t>
-      </w:r>
-      <w:r>
-        <w:t xml:space="preserve"> </w:t>
-      </w:r>
-      <w:r>
-        <w:t>'</w:t>
-      </w:r>
-      <w:r>
-        <w:t>VARCHAR</w:t>
-      </w:r>
-      <w:r>
-        <w:t>'</w:t>
-      </w:r>
-      <w:r>
-        <w:t>,</w:t>
-      </w:r>
-      <w:r>
-        <w:t xml:space="preserve"> </w:t>
-      </w:r>
-      <w:r>
-        <w:t>'</w:t>
-      </w:r>
-      <w:r>
-        <w:t>NULL</w:t>
-      </w:r>
-      <w:r>
-        <w:t>'</w:t>
-      </w:r>
-      <w:r>
-        <w:t>,</w:t>
-      </w:r>
-      <w:r>
-        <w:t xml:space="preserve"> </w:t>
-      </w:r>
-      <w:r>
-        <w:t>'</w:t>
-      </w:r>
-      <w:r>
-        <w:t xml:space="preserve">the department’s </w:t>
-      </w:r>
-      <w:r>
-        <w:t>phone</w:t>
-      </w:r>
-      <w:r>
-        <w:t>'</w:t>
-      </w:r>
-      <w:proofErr w:type="gramStart"/>
-      <w:r>
-        <w:t>);</w:t>
-      </w:r>
-      <w:proofErr w:type="gramEnd"/>
-    </w:p>
-    <w:p>
-      <w:r>
-        <w:t xml:space="preserve">INSERT INTO </w:t>
-      </w:r>
-      <w:r>
-        <w:t xml:space="preserve">Metadata </w:t>
-      </w:r>
-      <w:r>
-        <w:t>VALUES ('</w:t>
-      </w:r>
-      <w:r>
-        <w:t>dept</w:t>
-      </w:r>
-      <w:r>
-        <w:t xml:space="preserve">', </w:t>
-      </w:r>
-      <w:r>
-        <w:t>5</w:t>
-      </w:r>
-      <w:r>
-        <w:t>, '</w:t>
-      </w:r>
-      <w:r>
-        <w:t>null</w:t>
-      </w:r>
-      <w:r>
-        <w:t>'</w:t>
-      </w:r>
-      <w:r>
-        <w:t>,</w:t>
-      </w:r>
-      <w:r>
-        <w:t xml:space="preserve"> </w:t>
-      </w:r>
-      <w:r>
-        <w:t>'</w:t>
-      </w:r>
-      <w:proofErr w:type="spellStart"/>
-      <w:r>
-        <w:t>D</w:t>
-      </w:r>
-      <w:r>
-        <w:t>StarDate</w:t>
-      </w:r>
-      <w:proofErr w:type="spellEnd"/>
-      <w:r>
-        <w:t>'</w:t>
-      </w:r>
-      <w:r>
-        <w:t>,</w:t>
-      </w:r>
-      <w:r>
-        <w:t xml:space="preserve"> </w:t>
-      </w:r>
-      <w:r>
-        <w:t>'</w:t>
-      </w:r>
-      <w:r>
-        <w:t>D</w:t>
-      </w:r>
-      <w:r>
-        <w:t>ATE</w:t>
-      </w:r>
-      <w:r>
-        <w:t>'</w:t>
-      </w:r>
-      <w:r>
-        <w:t>,</w:t>
-      </w:r>
-      <w:r>
-        <w:t xml:space="preserve"> </w:t>
-      </w:r>
-      <w:r>
-        <w:t>'</w:t>
-      </w:r>
-      <w:r>
-        <w:t>NOT NULL</w:t>
-      </w:r>
-      <w:r>
-        <w:t>'</w:t>
-      </w:r>
-      <w:r>
-        <w:t>,</w:t>
-      </w:r>
-      <w:r>
-        <w:t xml:space="preserve"> </w:t>
-      </w:r>
-      <w:r>
-        <w:t>'</w:t>
-      </w:r>
-      <w:r>
-        <w:t xml:space="preserve">the department’s </w:t>
-      </w:r>
-      <w:r>
-        <w:t>start date</w:t>
-      </w:r>
-      <w:r>
-        <w:t>'</w:t>
-      </w:r>
-      <w:proofErr w:type="gramStart"/>
-      <w:r>
-        <w:t>);</w:t>
-      </w:r>
-      <w:proofErr w:type="gramEnd"/>
-    </w:p>
-    <w:p>
-      <w:r>
-        <w:t>INSERT INTO Metadata VALUES ('dept',6, 'null', '</w:t>
-      </w:r>
-      <w:proofErr w:type="spellStart"/>
-      <w:r>
-        <w:t>CollegeCName</w:t>
-      </w:r>
-      <w:proofErr w:type="spellEnd"/>
-      <w:r>
-        <w:t>', 'VARCHAR', 'NOT NULL', 'the department’s college name'</w:t>
-      </w:r>
-      <w:proofErr w:type="gramStart"/>
-      <w:r>
-        <w:t>);</w:t>
-      </w:r>
-      <w:proofErr w:type="gramEnd"/>
-    </w:p>
-    <w:p>
-      <w:r>
-        <w:t xml:space="preserve">INSERT INTO </w:t>
-      </w:r>
-      <w:r>
-        <w:t xml:space="preserve">Metadata </w:t>
-      </w:r>
-      <w:r>
-        <w:t>VALUES ('</w:t>
-      </w:r>
-      <w:r>
-        <w:t>dept</w:t>
-      </w:r>
-      <w:r>
-        <w:t xml:space="preserve">', </w:t>
-      </w:r>
-      <w:r>
-        <w:t>7</w:t>
-      </w:r>
-      <w:r>
-        <w:t>, '</w:t>
-      </w:r>
-      <w:r>
-        <w:t>null</w:t>
-      </w:r>
-      <w:r>
-        <w:t>'</w:t>
-      </w:r>
-      <w:r>
-        <w:t>,</w:t>
-      </w:r>
-      <w:r>
-        <w:t xml:space="preserve"> </w:t>
-      </w:r>
-      <w:r>
-        <w:t>'</w:t>
-      </w:r>
-      <w:proofErr w:type="spellStart"/>
-      <w:r>
-        <w:t>InstructorId</w:t>
-      </w:r>
-      <w:proofErr w:type="spellEnd"/>
-      <w:r>
-        <w:t>'</w:t>
-      </w:r>
-      <w:r>
-        <w:t>,</w:t>
-      </w:r>
-      <w:r>
-        <w:t xml:space="preserve"> </w:t>
-      </w:r>
-      <w:r>
-        <w:t>'</w:t>
-      </w:r>
-      <w:r>
-        <w:t>INT</w:t>
-      </w:r>
-      <w:r>
-        <w:t>'</w:t>
-      </w:r>
-      <w:r>
-        <w:t>,</w:t>
-      </w:r>
-      <w:r>
-        <w:t xml:space="preserve"> </w:t>
-      </w:r>
-      <w:r>
-        <w:t>'</w:t>
-      </w:r>
-      <w:r>
-        <w:t>NOT NULL</w:t>
-      </w:r>
-      <w:r>
-        <w:t>'</w:t>
-      </w:r>
-      <w:r>
-        <w:t>,</w:t>
-      </w:r>
-      <w:r>
-        <w:t xml:space="preserve"> </w:t>
-      </w:r>
-      <w:r>
-        <w:t>'</w:t>
-      </w:r>
-      <w:r>
-        <w:t xml:space="preserve">the department’s </w:t>
-      </w:r>
-      <w:r>
-        <w:t>instructor</w:t>
+        <w:t>the department’s instructor</w:t>
       </w:r>
       <w:r>
         <w:t>'</w:t>
@@ -810,13 +783,7 @@
         <w:t>1</w:t>
       </w:r>
       <w:r>
-        <w:t>,</w:t>
-      </w:r>
-      <w:r>
-        <w:t xml:space="preserve"> </w:t>
-      </w:r>
-      <w:r>
-        <w:t>'</w:t>
+        <w:t>, '</w:t>
       </w:r>
       <w:r>
         <w:t>PK</w:t>
@@ -1035,10 +1002,7 @@
         <w:t>'</w:t>
       </w:r>
       <w:r>
-        <w:t>C</w:t>
-      </w:r>
-      <w:r>
-        <w:t>redits</w:t>
+        <w:t>Credits</w:t>
       </w:r>
       <w:r>
         <w:t>'</w:t>
@@ -1083,10 +1047,7 @@
         <w:t>'</w:t>
       </w:r>
       <w:r>
-        <w:t xml:space="preserve">the course </w:t>
-      </w:r>
-      <w:r>
-        <w:t>credits</w:t>
+        <w:t>the course credits</w:t>
       </w:r>
       <w:r>
         <w:t>'</w:t>
@@ -1180,10 +1141,7 @@
         <w:t>'</w:t>
       </w:r>
       <w:r>
-        <w:t>the course</w:t>
-      </w:r>
-      <w:r>
-        <w:t>’s level</w:t>
+        <w:t>the course’s level</w:t>
       </w:r>
       <w:r>
         <w:t>'</w:t>
@@ -1233,10 +1191,7 @@
       </w:r>
       <w:proofErr w:type="spellStart"/>
       <w:r>
-        <w:t>C</w:t>
-      </w:r>
-      <w:r>
-        <w:t>Desc</w:t>
+        <w:t>CDesc</w:t>
       </w:r>
       <w:proofErr w:type="spellEnd"/>
       <w:r>
@@ -1282,10 +1237,7 @@
         <w:t>'</w:t>
       </w:r>
       <w:r>
-        <w:t>the course</w:t>
-      </w:r>
-      <w:r>
-        <w:t>’s description</w:t>
+        <w:t>the course’s description</w:t>
       </w:r>
       <w:r>
         <w:t>'</w:t>
@@ -1320,106 +1272,103 @@
         <w:t>, '</w:t>
       </w:r>
       <w:r>
+        <w:t>CI</w:t>
+      </w:r>
+      <w:r>
+        <w:t>'</w:t>
+      </w:r>
+      <w:r>
+        <w:t>,</w:t>
+      </w:r>
+      <w:r>
+        <w:t xml:space="preserve"> </w:t>
+      </w:r>
+      <w:r>
+        <w:t>'</w:t>
+      </w:r>
+      <w:proofErr w:type="spellStart"/>
+      <w:r>
+        <w:t>DeptDName</w:t>
+      </w:r>
+      <w:proofErr w:type="spellEnd"/>
+      <w:r>
+        <w:t>'</w:t>
+      </w:r>
+      <w:r>
+        <w:t>,</w:t>
+      </w:r>
+      <w:r>
+        <w:t xml:space="preserve"> </w:t>
+      </w:r>
+      <w:r>
+        <w:t>'</w:t>
+      </w:r>
+      <w:r>
+        <w:t>VARCHAR</w:t>
+      </w:r>
+      <w:r>
+        <w:t>'</w:t>
+      </w:r>
+      <w:r>
+        <w:t>,</w:t>
+      </w:r>
+      <w:r>
+        <w:t xml:space="preserve"> </w:t>
+      </w:r>
+      <w:r>
+        <w:t>'</w:t>
+      </w:r>
+      <w:r>
+        <w:t>NOT NULL</w:t>
+      </w:r>
+      <w:r>
+        <w:t>'</w:t>
+      </w:r>
+      <w:r>
+        <w:t>,</w:t>
+      </w:r>
+      <w:r>
+        <w:t xml:space="preserve"> </w:t>
+      </w:r>
+      <w:r>
+        <w:t>'</w:t>
+      </w:r>
+      <w:r>
+        <w:t>the course dept name</w:t>
+      </w:r>
+      <w:r>
+        <w:t>'</w:t>
+      </w:r>
+      <w:proofErr w:type="gramStart"/>
+      <w:r>
+        <w:t>);</w:t>
+      </w:r>
+      <w:proofErr w:type="gramEnd"/>
+    </w:p>
+    <w:p>
+      <w:r>
+        <w:t xml:space="preserve">INSERT INTO </w:t>
+      </w:r>
+      <w:r>
+        <w:t xml:space="preserve">Metadata </w:t>
+      </w:r>
+      <w:r>
+        <w:t>VALUES ('</w:t>
+      </w:r>
+      <w:r>
+        <w:t>Course</w:t>
+      </w:r>
+      <w:r>
+        <w:t xml:space="preserve">', </w:t>
+      </w:r>
+      <w:r>
+        <w:t>7</w:t>
+      </w:r>
+      <w:r>
+        <w:t>, '</w:t>
+      </w:r>
+      <w:r>
         <w:t>null</w:t>
-      </w:r>
-      <w:r>
-        <w:t>'</w:t>
-      </w:r>
-      <w:r>
-        <w:t>,</w:t>
-      </w:r>
-      <w:r>
-        <w:t xml:space="preserve"> </w:t>
-      </w:r>
-      <w:r>
-        <w:t>'</w:t>
-      </w:r>
-      <w:proofErr w:type="spellStart"/>
-      <w:r>
-        <w:t>DeptDName</w:t>
-      </w:r>
-      <w:proofErr w:type="spellEnd"/>
-      <w:r>
-        <w:t>'</w:t>
-      </w:r>
-      <w:r>
-        <w:t>,</w:t>
-      </w:r>
-      <w:r>
-        <w:t xml:space="preserve"> </w:t>
-      </w:r>
-      <w:r>
-        <w:t>'</w:t>
-      </w:r>
-      <w:r>
-        <w:t>VARCHAR</w:t>
-      </w:r>
-      <w:r>
-        <w:t>'</w:t>
-      </w:r>
-      <w:r>
-        <w:t>,</w:t>
-      </w:r>
-      <w:r>
-        <w:t xml:space="preserve"> </w:t>
-      </w:r>
-      <w:r>
-        <w:t>'</w:t>
-      </w:r>
-      <w:r>
-        <w:t>NOT NULL</w:t>
-      </w:r>
-      <w:r>
-        <w:t>'</w:t>
-      </w:r>
-      <w:r>
-        <w:t>,</w:t>
-      </w:r>
-      <w:r>
-        <w:t xml:space="preserve"> </w:t>
-      </w:r>
-      <w:r>
-        <w:t>'</w:t>
-      </w:r>
-      <w:r>
-        <w:t>the course</w:t>
-      </w:r>
-      <w:r>
-        <w:t xml:space="preserve"> dept name</w:t>
-      </w:r>
-      <w:r>
-        <w:t>'</w:t>
-      </w:r>
-      <w:proofErr w:type="gramStart"/>
-      <w:r>
-        <w:t>);</w:t>
-      </w:r>
-      <w:proofErr w:type="gramEnd"/>
-    </w:p>
-    <w:p>
-      <w:r>
-        <w:t xml:space="preserve">INSERT INTO </w:t>
-      </w:r>
-      <w:r>
-        <w:t xml:space="preserve">Metadata </w:t>
-      </w:r>
-      <w:r>
-        <w:t>VALUES ('</w:t>
-      </w:r>
-      <w:r>
-        <w:t>Course</w:t>
-      </w:r>
-      <w:r>
-        <w:t xml:space="preserve">', </w:t>
-      </w:r>
-      <w:r>
-        <w:t>7</w:t>
-      </w:r>
-      <w:r>
-        <w:t>, '</w:t>
-      </w:r>
-      <w:r>
-        <w:t>CI</w:t>
       </w:r>
       <w:r>
         <w:t>'</w:t>
@@ -1508,10 +1457,10 @@
           <w:lang w:bidi="ar-QA"/>
         </w:rPr>
         <w:drawing>
-          <wp:inline distT="0" distB="0" distL="0" distR="0" wp14:anchorId="06B0C61D" wp14:editId="71AAA3D5">
-            <wp:extent cx="5943600" cy="2668905"/>
-            <wp:effectExtent l="0" t="0" r="0" b="0"/>
-            <wp:docPr id="1818081820" name="Picture 1"/>
+          <wp:inline distT="0" distB="0" distL="0" distR="0" wp14:anchorId="695D0A9F" wp14:editId="6C40276A">
+            <wp:extent cx="5943600" cy="2733675"/>
+            <wp:effectExtent l="0" t="0" r="0" b="9525"/>
+            <wp:docPr id="1438735043" name="Picture 1"/>
             <wp:cNvGraphicFramePr>
               <a:graphicFrameLocks xmlns:a="http://schemas.openxmlformats.org/drawingml/2006/main" noChangeAspect="1"/>
             </wp:cNvGraphicFramePr>
@@ -1519,7 +1468,7 @@
               <a:graphicData uri="http://schemas.openxmlformats.org/drawingml/2006/picture">
                 <pic:pic xmlns:pic="http://schemas.openxmlformats.org/drawingml/2006/picture">
                   <pic:nvPicPr>
-                    <pic:cNvPr id="1818081820" name=""/>
+                    <pic:cNvPr id="1438735043" name=""/>
                     <pic:cNvPicPr/>
                   </pic:nvPicPr>
                   <pic:blipFill>
@@ -1531,7 +1480,7 @@
                   <pic:spPr>
                     <a:xfrm>
                       <a:off x="0" y="0"/>
-                      <a:ext cx="5943600" cy="2668905"/>
+                      <a:ext cx="5943600" cy="2733675"/>
                     </a:xfrm>
                     <a:prstGeom prst="rect">
                       <a:avLst/>
@@ -1544,7 +1493,162 @@
         </w:drawing>
       </w:r>
     </w:p>
-    <w:p/>
+    <w:p>
+      <w:r>
+        <w:t xml:space="preserve">___________________________________________________________ </w:t>
+      </w:r>
+    </w:p>
+    <w:p>
+      <w:r>
+        <w:t>Creating indexes:</w:t>
+      </w:r>
+    </w:p>
+    <w:p>
+      <w:r>
+        <w:t>CREATE UNIQUE</w:t>
+      </w:r>
+      <w:r>
+        <w:t xml:space="preserve"> </w:t>
+      </w:r>
+      <w:r>
+        <w:t xml:space="preserve">INDEX </w:t>
+      </w:r>
+      <w:r>
+        <w:t>primary_</w:t>
+      </w:r>
+      <w:r>
+        <w:t>idx_</w:t>
+      </w:r>
+      <w:r>
+        <w:t>DCode</w:t>
+      </w:r>
+      <w:r>
+        <w:t xml:space="preserve"> ON </w:t>
+      </w:r>
+      <w:r>
+        <w:t>dept</w:t>
+      </w:r>
+      <w:r>
+        <w:t xml:space="preserve"> (</w:t>
+      </w:r>
+      <w:proofErr w:type="spellStart"/>
+      <w:r>
+        <w:t>DCode</w:t>
+      </w:r>
+      <w:proofErr w:type="spellEnd"/>
+      <w:r>
+        <w:t xml:space="preserve"> ASC</w:t>
+      </w:r>
+      <w:proofErr w:type="gramStart"/>
+      <w:r>
+        <w:t>);</w:t>
+      </w:r>
+      <w:proofErr w:type="gramEnd"/>
+    </w:p>
+    <w:p>
+      <w:r>
+        <w:t xml:space="preserve">CREATE INDEX </w:t>
+      </w:r>
+      <w:proofErr w:type="spellStart"/>
+      <w:r>
+        <w:t>secondary_</w:t>
+      </w:r>
+      <w:r>
+        <w:t>idx_</w:t>
+      </w:r>
+      <w:r>
+        <w:t>DName</w:t>
+      </w:r>
+      <w:proofErr w:type="spellEnd"/>
+      <w:r>
+        <w:t xml:space="preserve"> ON </w:t>
+      </w:r>
+      <w:r>
+        <w:t>dept</w:t>
+      </w:r>
+      <w:r>
+        <w:t xml:space="preserve"> (</w:t>
+      </w:r>
+      <w:r>
+        <w:t>DName</w:t>
+      </w:r>
+      <w:proofErr w:type="gramStart"/>
+      <w:r>
+        <w:t>);</w:t>
+      </w:r>
+      <w:proofErr w:type="gramEnd"/>
+    </w:p>
+    <w:p>
+      <w:r>
+        <w:t>CREATE UNIQUE</w:t>
+      </w:r>
+      <w:r>
+        <w:t xml:space="preserve"> </w:t>
+      </w:r>
+      <w:r>
+        <w:t xml:space="preserve">INDEX </w:t>
+      </w:r>
+      <w:proofErr w:type="spellStart"/>
+      <w:r>
+        <w:t>primary_</w:t>
+      </w:r>
+      <w:r>
+        <w:t>idx_</w:t>
+      </w:r>
+      <w:r>
+        <w:t>CCode</w:t>
+      </w:r>
+      <w:proofErr w:type="spellEnd"/>
+      <w:r>
+        <w:t xml:space="preserve"> ON </w:t>
+      </w:r>
+      <w:r>
+        <w:t xml:space="preserve">Course </w:t>
+      </w:r>
+      <w:r>
+        <w:t>(</w:t>
+      </w:r>
+      <w:r>
+        <w:t>C</w:t>
+      </w:r>
+      <w:r>
+        <w:t>Code</w:t>
+      </w:r>
+      <w:r>
+        <w:t xml:space="preserve"> ASC</w:t>
+      </w:r>
+      <w:proofErr w:type="gramStart"/>
+      <w:r>
+        <w:t>);</w:t>
+      </w:r>
+      <w:proofErr w:type="gramEnd"/>
+    </w:p>
+    <w:p>
+      <w:r>
+        <w:t xml:space="preserve">CREATE INDEX </w:t>
+      </w:r>
+      <w:proofErr w:type="spellStart"/>
+      <w:r>
+        <w:t>cluster_idx_DeptDName</w:t>
+      </w:r>
+      <w:proofErr w:type="spellEnd"/>
+      <w:r>
+        <w:t xml:space="preserve"> ON Course (</w:t>
+      </w:r>
+      <w:proofErr w:type="spellStart"/>
+      <w:r>
+        <w:t>DeptDName</w:t>
+      </w:r>
+      <w:proofErr w:type="spellEnd"/>
+      <w:r>
+        <w:t xml:space="preserve"> ASC</w:t>
+      </w:r>
+      <w:proofErr w:type="gramStart"/>
+      <w:r>
+        <w:t>);</w:t>
+      </w:r>
+      <w:proofErr w:type="gramEnd"/>
+    </w:p>
     <w:sectPr>
       <w:pgSz w:w="12240" w:h="15840"/>
       <w:pgMar w:top="1440" w:right="1440" w:bottom="1440" w:left="1440" w:header="720" w:footer="720" w:gutter="0"/>

</xml_diff>

<commit_message>
Phase 2 - Report
</commit_message>
<xml_diff>
--- a/phase 2/Metadata Commands.docx
+++ b/phase 2/Metadata Commands.docx
@@ -241,13 +241,8 @@
       </w:r>
     </w:p>
     <w:p>
-      <w:proofErr w:type="spellStart"/>
-      <w:r>
-        <w:t>DataType</w:t>
-      </w:r>
-      <w:proofErr w:type="spellEnd"/>
-      <w:r>
-        <w:t xml:space="preserve"> VARCHAR (255),</w:t>
+      <w:r>
+        <w:t>DataType VARCHAR (255),</w:t>
       </w:r>
     </w:p>
     <w:p>
@@ -353,13 +348,80 @@
       </w:r>
       <w:proofErr w:type="spellEnd"/>
       <w:r>
-        <w:t xml:space="preserve"> ASC</w:t>
-      </w:r>
-      <w:proofErr w:type="gramStart"/>
+        <w:t xml:space="preserve"> ASC);</w:t>
+      </w:r>
+    </w:p>
+    <w:p>
+      <w:r>
+        <w:t xml:space="preserve">CREATE INDEX </w:t>
+      </w:r>
+      <w:proofErr w:type="spellStart"/>
+      <w:r>
+        <w:t>secondary_</w:t>
+      </w:r>
+      <w:r>
+        <w:t>idx_</w:t>
+      </w:r>
+      <w:r>
+        <w:t>DName</w:t>
+      </w:r>
+      <w:proofErr w:type="spellEnd"/>
+      <w:r>
+        <w:t xml:space="preserve"> ON </w:t>
+      </w:r>
+      <w:r>
+        <w:t>dept</w:t>
+      </w:r>
+      <w:r>
+        <w:t xml:space="preserve"> (</w:t>
+      </w:r>
+      <w:proofErr w:type="spellStart"/>
+      <w:r>
+        <w:t>DName</w:t>
+      </w:r>
+      <w:proofErr w:type="spellEnd"/>
       <w:r>
         <w:t>);</w:t>
       </w:r>
-      <w:proofErr w:type="gramEnd"/>
+    </w:p>
+    <w:p>
+      <w:r>
+        <w:t>CREATE UNIQUE</w:t>
+      </w:r>
+      <w:r>
+        <w:t xml:space="preserve"> </w:t>
+      </w:r>
+      <w:r>
+        <w:t xml:space="preserve">INDEX </w:t>
+      </w:r>
+      <w:proofErr w:type="spellStart"/>
+      <w:r>
+        <w:t>primary_</w:t>
+      </w:r>
+      <w:r>
+        <w:t>idx_</w:t>
+      </w:r>
+      <w:r>
+        <w:t>CCode</w:t>
+      </w:r>
+      <w:proofErr w:type="spellEnd"/>
+      <w:r>
+        <w:t xml:space="preserve"> ON </w:t>
+      </w:r>
+      <w:r>
+        <w:t xml:space="preserve">Course </w:t>
+      </w:r>
+      <w:r>
+        <w:t>(</w:t>
+      </w:r>
+      <w:proofErr w:type="spellStart"/>
+      <w:r>
+        <w:t>CCode</w:t>
+      </w:r>
+      <w:proofErr w:type="spellEnd"/>
+      <w:r>
+        <w:t xml:space="preserve"> ASC);</w:t>
+      </w:r>
     </w:p>
     <w:p>
       <w:r>
@@ -373,104 +435,23 @@
         <w:t>idx_</w:t>
       </w:r>
       <w:r>
-        <w:t>DName</w:t>
+        <w:t>CoName</w:t>
       </w:r>
       <w:proofErr w:type="spellEnd"/>
       <w:r>
         <w:t xml:space="preserve"> ON </w:t>
       </w:r>
       <w:r>
-        <w:t>dept</w:t>
-      </w:r>
-      <w:r>
-        <w:t xml:space="preserve"> (</w:t>
-      </w:r>
-      <w:proofErr w:type="spellStart"/>
-      <w:r>
-        <w:t>DName</w:t>
-      </w:r>
-      <w:proofErr w:type="spellEnd"/>
-      <w:proofErr w:type="gramStart"/>
+        <w:t>Course (</w:t>
+      </w:r>
+      <w:proofErr w:type="spellStart"/>
+      <w:r>
+        <w:t>CoName</w:t>
+      </w:r>
+      <w:proofErr w:type="spellEnd"/>
       <w:r>
         <w:t>);</w:t>
       </w:r>
-      <w:proofErr w:type="gramEnd"/>
-    </w:p>
-    <w:p>
-      <w:r>
-        <w:t>CREATE UNIQUE</w:t>
-      </w:r>
-      <w:r>
-        <w:t xml:space="preserve"> </w:t>
-      </w:r>
-      <w:r>
-        <w:t xml:space="preserve">INDEX </w:t>
-      </w:r>
-      <w:proofErr w:type="spellStart"/>
-      <w:r>
-        <w:t>primary_</w:t>
-      </w:r>
-      <w:r>
-        <w:t>idx_</w:t>
-      </w:r>
-      <w:r>
-        <w:t>CCode</w:t>
-      </w:r>
-      <w:proofErr w:type="spellEnd"/>
-      <w:r>
-        <w:t xml:space="preserve"> ON </w:t>
-      </w:r>
-      <w:r>
-        <w:t xml:space="preserve">Course </w:t>
-      </w:r>
-      <w:r>
-        <w:t>(</w:t>
-      </w:r>
-      <w:proofErr w:type="spellStart"/>
-      <w:r>
-        <w:t>CCode</w:t>
-      </w:r>
-      <w:proofErr w:type="spellEnd"/>
-      <w:r>
-        <w:t xml:space="preserve"> ASC</w:t>
-      </w:r>
-      <w:proofErr w:type="gramStart"/>
-      <w:r>
-        <w:t>);</w:t>
-      </w:r>
-      <w:proofErr w:type="gramEnd"/>
-    </w:p>
-    <w:p>
-      <w:r>
-        <w:t xml:space="preserve">CREATE INDEX </w:t>
-      </w:r>
-      <w:proofErr w:type="spellStart"/>
-      <w:r>
-        <w:t>secondary_</w:t>
-      </w:r>
-      <w:r>
-        <w:t>idx_</w:t>
-      </w:r>
-      <w:r>
-        <w:t>CoName</w:t>
-      </w:r>
-      <w:proofErr w:type="spellEnd"/>
-      <w:r>
-        <w:t xml:space="preserve"> ON </w:t>
-      </w:r>
-      <w:r>
-        <w:t>Course (</w:t>
-      </w:r>
-      <w:proofErr w:type="spellStart"/>
-      <w:r>
-        <w:t>CoName</w:t>
-      </w:r>
-      <w:proofErr w:type="spellEnd"/>
-      <w:proofErr w:type="gramStart"/>
-      <w:r>
-        <w:t>);</w:t>
-      </w:r>
-      <w:proofErr w:type="gramEnd"/>
     </w:p>
     <w:bookmarkEnd w:id="1"/>
     <w:p>
@@ -497,13 +478,58 @@
       </w:r>
       <w:proofErr w:type="spellEnd"/>
       <w:r>
-        <w:t xml:space="preserve"> VALUES ('Dept','DCode','DName','null',20,50,36,14,10</w:t>
-      </w:r>
-      <w:proofErr w:type="gramStart"/>
+        <w:t xml:space="preserve"> VALUES ('Dept','DCode','DName','null',20,50,36,14,10);</w:t>
+      </w:r>
+    </w:p>
+    <w:p>
+      <w:r>
+        <w:t xml:space="preserve">INSERT INTO </w:t>
+      </w:r>
+      <w:proofErr w:type="spellStart"/>
+      <w:r>
+        <w:t>Table_Metadata</w:t>
+      </w:r>
+      <w:proofErr w:type="spellEnd"/>
+      <w:r>
+        <w:t xml:space="preserve"> </w:t>
+      </w:r>
+      <w:r>
+        <w:t>VALUES (</w:t>
+      </w:r>
+      <w:r>
+        <w:t>‘Course’,’</w:t>
+      </w:r>
+      <w:r>
+        <w:t xml:space="preserve"> </w:t>
+      </w:r>
+      <w:proofErr w:type="spellStart"/>
+      <w:r>
+        <w:t>CCode</w:t>
+      </w:r>
+      <w:proofErr w:type="spellEnd"/>
+      <w:r>
+        <w:t>’,’</w:t>
+      </w:r>
+      <w:r>
+        <w:t xml:space="preserve"> </w:t>
+      </w:r>
+      <w:r>
+        <w:t>’DeptDName’,’null’,15,50,</w:t>
+      </w:r>
+      <w:r>
+        <w:t xml:space="preserve"> </w:t>
+      </w:r>
+      <w:r>
+        <w:t>60,20,10</w:t>
+      </w:r>
       <w:r>
         <w:t>);</w:t>
       </w:r>
-      <w:proofErr w:type="gramEnd"/>
+    </w:p>
+    <w:p>
+      <w:r>
+        <w:t>___________________________________________________________</w:t>
+      </w:r>
     </w:p>
     <w:p>
       <w:r>
@@ -511,7 +537,28 @@
       </w:r>
       <w:proofErr w:type="spellStart"/>
       <w:r>
-        <w:t>Table_Metadata</w:t>
+        <w:t>Index_Metadata</w:t>
+      </w:r>
+      <w:proofErr w:type="spellEnd"/>
+      <w:r>
+        <w:t xml:space="preserve"> VALUES ('</w:t>
+      </w:r>
+      <w:proofErr w:type="spellStart"/>
+      <w:r>
+        <w:t>DCode</w:t>
+      </w:r>
+      <w:proofErr w:type="spellEnd"/>
+      <w:r>
+        <w:t>', 'dept', 'PI', 'B+ tree', 'unique', 40, 36);</w:t>
+      </w:r>
+    </w:p>
+    <w:p>
+      <w:r>
+        <w:t xml:space="preserve">INSERT INTO </w:t>
+      </w:r>
+      <w:proofErr w:type="spellStart"/>
+      <w:r>
+        <w:t>Index_Metadata</w:t>
       </w:r>
       <w:proofErr w:type="spellEnd"/>
       <w:r>
@@ -521,36 +568,201 @@
         <w:t>VALUES (</w:t>
       </w:r>
       <w:r>
-        <w:t>‘Course’,’</w:t>
-      </w:r>
+        <w:t>‘</w:t>
+      </w:r>
+      <w:proofErr w:type="spellStart"/>
+      <w:r>
+        <w:t>DName</w:t>
+      </w:r>
+      <w:proofErr w:type="spellEnd"/>
+      <w:r>
+        <w:t>’,’</w:t>
+      </w:r>
+      <w:proofErr w:type="spellStart"/>
+      <w:r>
+        <w:t>dept’,’SI’,’B</w:t>
+      </w:r>
+      <w:proofErr w:type="spellEnd"/>
+      <w:r>
+        <w:t>+ tree’,’unique’,40,36</w:t>
+      </w:r>
+      <w:r>
+        <w:t>);</w:t>
+      </w:r>
+    </w:p>
+    <w:p>
+      <w:r>
+        <w:t xml:space="preserve">INSERT INTO </w:t>
+      </w:r>
+      <w:proofErr w:type="spellStart"/>
+      <w:r>
+        <w:t>Index_Metadata</w:t>
+      </w:r>
+      <w:proofErr w:type="spellEnd"/>
+      <w:r>
+        <w:t xml:space="preserve"> VALUES</w:t>
+      </w:r>
+      <w:r>
+        <w:t xml:space="preserve"> (</w:t>
+      </w:r>
+      <w:r>
+        <w:t>‘</w:t>
+      </w:r>
+      <w:proofErr w:type="spellStart"/>
+      <w:r>
+        <w:t>CCode</w:t>
+      </w:r>
+      <w:proofErr w:type="spellEnd"/>
+      <w:r>
+        <w:t>’,’</w:t>
+      </w:r>
+      <w:proofErr w:type="spellStart"/>
+      <w:r>
+        <w:t>Course’,’PI’,’B</w:t>
+      </w:r>
+      <w:proofErr w:type="spellEnd"/>
+      <w:r>
+        <w:t>+ tee’,’unique’,40,60</w:t>
+      </w:r>
+      <w:r>
+        <w:t>);</w:t>
+      </w:r>
+    </w:p>
+    <w:p>
+      <w:r>
+        <w:t xml:space="preserve">INSERT INTO </w:t>
+      </w:r>
+      <w:proofErr w:type="spellStart"/>
+      <w:r>
+        <w:t>Index_Metadata</w:t>
+      </w:r>
+      <w:proofErr w:type="spellEnd"/>
       <w:r>
         <w:t xml:space="preserve"> </w:t>
       </w:r>
-      <w:proofErr w:type="spellStart"/>
-      <w:r>
-        <w:t>CCode</w:t>
-      </w:r>
-      <w:proofErr w:type="spellEnd"/>
-      <w:r>
-        <w:t>’,’</w:t>
-      </w:r>
-      <w:r>
-        <w:t xml:space="preserve"> </w:t>
-      </w:r>
-      <w:r>
-        <w:t>’DeptDName’,’null’,15,50,</w:t>
-      </w:r>
-      <w:r>
-        <w:t xml:space="preserve"> </w:t>
-      </w:r>
-      <w:r>
-        <w:t>60,20,10</w:t>
-      </w:r>
-      <w:proofErr w:type="gramStart"/>
+      <w:r>
+        <w:t>VALUES (</w:t>
+      </w:r>
+      <w:r>
+        <w:t>‘</w:t>
+      </w:r>
+      <w:proofErr w:type="spellStart"/>
+      <w:r>
+        <w:t>CoName</w:t>
+      </w:r>
+      <w:proofErr w:type="spellEnd"/>
+      <w:r>
+        <w:t>,’</w:t>
+      </w:r>
+      <w:proofErr w:type="spellStart"/>
+      <w:r>
+        <w:t>Course’,’SI’,’B</w:t>
+      </w:r>
+      <w:proofErr w:type="spellEnd"/>
+      <w:r>
+        <w:t>+ tree’,’unique’,40,60</w:t>
+      </w:r>
       <w:r>
         <w:t>);</w:t>
       </w:r>
-      <w:proofErr w:type="gramEnd"/>
+    </w:p>
+    <w:p>
+      <w:r>
+        <w:t>_____________________________________________________</w:t>
+      </w:r>
+    </w:p>
+    <w:p>
+      <w:bookmarkStart w:id="2" w:name="_Hlk149725747"/>
+      <w:r>
+        <w:t xml:space="preserve">INSERT INTO </w:t>
+      </w:r>
+      <w:proofErr w:type="spellStart"/>
+      <w:r>
+        <w:t>Attribute_Metadata</w:t>
+      </w:r>
+      <w:proofErr w:type="spellEnd"/>
+      <w:r>
+        <w:t xml:space="preserve"> VALUES('dept','Dcode','INT','PK','unique','yes','PI',36,'not null');</w:t>
+      </w:r>
+    </w:p>
+    <w:bookmarkEnd w:id="2"/>
+    <w:p>
+      <w:r>
+        <w:t xml:space="preserve">INSERT INTO </w:t>
+      </w:r>
+      <w:proofErr w:type="spellStart"/>
+      <w:r>
+        <w:t>Attribute_Metadata</w:t>
+      </w:r>
+      <w:proofErr w:type="spellEnd"/>
+      <w:r>
+        <w:t xml:space="preserve"> VALUES('dept','DName','VARCHAR','PK','unique','no','SI',36,'not null');</w:t>
+      </w:r>
+    </w:p>
+    <w:p>
+      <w:r>
+        <w:t xml:space="preserve">INSERT INTO </w:t>
+      </w:r>
+      <w:proofErr w:type="spellStart"/>
+      <w:r>
+        <w:t>Attribute_Metadata</w:t>
+      </w:r>
+      <w:proofErr w:type="spellEnd"/>
+      <w:r>
+        <w:t xml:space="preserve"> VALUES('dept','DOffice','VARCHAR','null','no','no','null',30,'null');</w:t>
+      </w:r>
+    </w:p>
+    <w:p>
+      <w:r>
+        <w:t xml:space="preserve">INSERT INTO </w:t>
+      </w:r>
+      <w:proofErr w:type="spellStart"/>
+      <w:r>
+        <w:t>Attribute_Metadata</w:t>
+      </w:r>
+      <w:proofErr w:type="spellEnd"/>
+      <w:r>
+        <w:t xml:space="preserve"> VALUES('dept','DPhone','VARCHAR','null','no','no','null',30,'null');</w:t>
+      </w:r>
+    </w:p>
+    <w:p>
+      <w:r>
+        <w:t xml:space="preserve">INSERT INTO </w:t>
+      </w:r>
+      <w:proofErr w:type="spellStart"/>
+      <w:r>
+        <w:t>Attribute_Metadata</w:t>
+      </w:r>
+      <w:proofErr w:type="spellEnd"/>
+      <w:r>
+        <w:t xml:space="preserve"> VALUES('dept','DstarDate','Date','null','no','no','null',30,'not null');</w:t>
+      </w:r>
+    </w:p>
+    <w:p>
+      <w:r>
+        <w:t xml:space="preserve">INSERT INTO </w:t>
+      </w:r>
+      <w:proofErr w:type="spellStart"/>
+      <w:r>
+        <w:t>Attribute_Metadata</w:t>
+      </w:r>
+      <w:proofErr w:type="spellEnd"/>
+      <w:r>
+        <w:t xml:space="preserve"> VALUES('dept','CollegeCName','VARCHAR','FK','no','no','null',30,'not null');</w:t>
+      </w:r>
+    </w:p>
+    <w:p>
+      <w:r>
+        <w:t xml:space="preserve">INSERT INTO </w:t>
+      </w:r>
+      <w:proofErr w:type="spellStart"/>
+      <w:r>
+        <w:t>Attribute_Metadata</w:t>
+      </w:r>
+      <w:proofErr w:type="spellEnd"/>
+      <w:r>
+        <w:t xml:space="preserve"> VALUES('dept','InstructorId','INT','FK','no','no','null',30,'not null');</w:t>
+      </w:r>
     </w:p>
     <w:p>
       <w:r>
@@ -563,318 +775,11 @@
       </w:r>
       <w:proofErr w:type="spellStart"/>
       <w:r>
-        <w:t>Index_Metadata</w:t>
-      </w:r>
-      <w:proofErr w:type="spellEnd"/>
-      <w:r>
-        <w:t xml:space="preserve"> VALUES ('</w:t>
-      </w:r>
-      <w:proofErr w:type="spellStart"/>
-      <w:r>
-        <w:t>DCode</w:t>
-      </w:r>
-      <w:proofErr w:type="spellEnd"/>
-      <w:r>
-        <w:t>', 'dept', 'PI', 'B+ tree', 'unique', 40, 36</w:t>
-      </w:r>
-      <w:proofErr w:type="gramStart"/>
-      <w:r>
-        <w:t>);</w:t>
-      </w:r>
-      <w:proofErr w:type="gramEnd"/>
-    </w:p>
-    <w:p>
-      <w:r>
-        <w:t xml:space="preserve">INSERT INTO </w:t>
-      </w:r>
-      <w:proofErr w:type="spellStart"/>
-      <w:r>
-        <w:t>Index_Metadata</w:t>
-      </w:r>
-      <w:proofErr w:type="spellEnd"/>
-      <w:r>
-        <w:t xml:space="preserve"> </w:t>
-      </w:r>
-      <w:r>
-        <w:t>VALUES (</w:t>
-      </w:r>
-      <w:r>
-        <w:t>‘</w:t>
-      </w:r>
-      <w:proofErr w:type="spellStart"/>
-      <w:r>
-        <w:t>DName</w:t>
-      </w:r>
-      <w:proofErr w:type="spellEnd"/>
-      <w:r>
-        <w:t>’,’</w:t>
-      </w:r>
-      <w:proofErr w:type="spellStart"/>
-      <w:r>
-        <w:t>dept’,’SI’,’B</w:t>
-      </w:r>
-      <w:proofErr w:type="spellEnd"/>
-      <w:r>
-        <w:t>+ tree’,’unique’,40,36</w:t>
-      </w:r>
-      <w:proofErr w:type="gramStart"/>
-      <w:r>
-        <w:t>);</w:t>
-      </w:r>
-      <w:proofErr w:type="gramEnd"/>
-    </w:p>
-    <w:p>
-      <w:r>
-        <w:t xml:space="preserve">INSERT INTO </w:t>
-      </w:r>
-      <w:proofErr w:type="spellStart"/>
-      <w:r>
-        <w:t>Index_Metadata</w:t>
-      </w:r>
-      <w:proofErr w:type="spellEnd"/>
-      <w:r>
-        <w:t xml:space="preserve"> VALUES</w:t>
-      </w:r>
-      <w:r>
-        <w:t xml:space="preserve"> (</w:t>
-      </w:r>
-      <w:r>
-        <w:t>‘</w:t>
-      </w:r>
-      <w:proofErr w:type="spellStart"/>
-      <w:r>
-        <w:t>CCode</w:t>
-      </w:r>
-      <w:proofErr w:type="spellEnd"/>
-      <w:r>
-        <w:t>’,’</w:t>
-      </w:r>
-      <w:proofErr w:type="spellStart"/>
-      <w:r>
-        <w:t>Course’,’PI’,’B</w:t>
-      </w:r>
-      <w:proofErr w:type="spellEnd"/>
-      <w:r>
-        <w:t>+ tee’,’unique’,40,60</w:t>
-      </w:r>
-      <w:proofErr w:type="gramStart"/>
-      <w:r>
-        <w:t>);</w:t>
-      </w:r>
-      <w:proofErr w:type="gramEnd"/>
-    </w:p>
-    <w:p>
-      <w:r>
-        <w:t xml:space="preserve">INSERT INTO </w:t>
-      </w:r>
-      <w:proofErr w:type="spellStart"/>
-      <w:r>
-        <w:t>Index_Metadata</w:t>
-      </w:r>
-      <w:proofErr w:type="spellEnd"/>
-      <w:r>
-        <w:t xml:space="preserve"> </w:t>
-      </w:r>
-      <w:r>
-        <w:t>VALUES (</w:t>
-      </w:r>
-      <w:r>
-        <w:t>‘</w:t>
-      </w:r>
-      <w:proofErr w:type="spellStart"/>
-      <w:r>
-        <w:t>CoName</w:t>
-      </w:r>
-      <w:proofErr w:type="spellEnd"/>
-      <w:r>
-        <w:t>,’</w:t>
-      </w:r>
-      <w:proofErr w:type="spellStart"/>
-      <w:r>
-        <w:t>Course’,’SI’,’B</w:t>
-      </w:r>
-      <w:proofErr w:type="spellEnd"/>
-      <w:r>
-        <w:t>+ tree’,’unique’,40,60</w:t>
-      </w:r>
-      <w:proofErr w:type="gramStart"/>
-      <w:r>
-        <w:t>);</w:t>
-      </w:r>
-      <w:proofErr w:type="gramEnd"/>
-    </w:p>
-    <w:p>
-      <w:r>
-        <w:t>_____________________________________________________</w:t>
-      </w:r>
-    </w:p>
-    <w:p>
-      <w:bookmarkStart w:id="2" w:name="_Hlk149725747"/>
-      <w:r>
-        <w:t xml:space="preserve">INSERT INTO </w:t>
-      </w:r>
-      <w:proofErr w:type="spellStart"/>
-      <w:r>
-        <w:t>Attribute_Metadata</w:t>
-      </w:r>
-      <w:proofErr w:type="spellEnd"/>
-      <w:r>
-        <w:t xml:space="preserve"> </w:t>
-      </w:r>
-      <w:proofErr w:type="gramStart"/>
-      <w:r>
-        <w:t>VALUES(</w:t>
-      </w:r>
-      <w:proofErr w:type="gramEnd"/>
-      <w:r>
-        <w:t>'dept','Dcode','INT','PK','unique','yes','PI',36,'not null');</w:t>
-      </w:r>
-    </w:p>
-    <w:bookmarkEnd w:id="2"/>
-    <w:p>
-      <w:r>
-        <w:t xml:space="preserve">INSERT INTO </w:t>
-      </w:r>
-      <w:proofErr w:type="spellStart"/>
-      <w:r>
-        <w:t>Attribute_Metadata</w:t>
-      </w:r>
-      <w:proofErr w:type="spellEnd"/>
-      <w:r>
-        <w:t xml:space="preserve"> </w:t>
-      </w:r>
-      <w:proofErr w:type="gramStart"/>
-      <w:r>
-        <w:t>VALUES(</w:t>
-      </w:r>
-      <w:proofErr w:type="gramEnd"/>
-      <w:r>
-        <w:t>'dept','DName','VARCHAR','PK','unique','no','SI',36,'not null');</w:t>
-      </w:r>
-    </w:p>
-    <w:p>
-      <w:r>
-        <w:t xml:space="preserve">INSERT INTO </w:t>
-      </w:r>
-      <w:proofErr w:type="spellStart"/>
-      <w:r>
-        <w:t>Attribute_Metadata</w:t>
-      </w:r>
-      <w:proofErr w:type="spellEnd"/>
-      <w:r>
-        <w:t xml:space="preserve"> VALUES('dept','DOffice','VARCHAR','null','no','no','null',30,'null'</w:t>
-      </w:r>
-      <w:proofErr w:type="gramStart"/>
-      <w:r>
-        <w:t>);</w:t>
-      </w:r>
-      <w:proofErr w:type="gramEnd"/>
-    </w:p>
-    <w:p>
-      <w:r>
-        <w:t xml:space="preserve">INSERT INTO </w:t>
-      </w:r>
-      <w:proofErr w:type="spellStart"/>
-      <w:r>
-        <w:t>Attribute_Metadata</w:t>
-      </w:r>
-      <w:proofErr w:type="spellEnd"/>
-      <w:r>
-        <w:t xml:space="preserve"> VALUES('dept','DPhone','VARCHAR','null','no','no','null',30,'null'</w:t>
-      </w:r>
-      <w:proofErr w:type="gramStart"/>
-      <w:r>
-        <w:t>);</w:t>
-      </w:r>
-      <w:proofErr w:type="gramEnd"/>
-    </w:p>
-    <w:p>
-      <w:r>
-        <w:t xml:space="preserve">INSERT INTO </w:t>
-      </w:r>
-      <w:proofErr w:type="spellStart"/>
-      <w:r>
-        <w:t>Attribute_Metadata</w:t>
-      </w:r>
-      <w:proofErr w:type="spellEnd"/>
-      <w:r>
-        <w:t xml:space="preserve"> </w:t>
-      </w:r>
-      <w:proofErr w:type="gramStart"/>
-      <w:r>
-        <w:t>VALUES(</w:t>
-      </w:r>
-      <w:proofErr w:type="gramEnd"/>
-      <w:r>
-        <w:t>'dept','DstarDate','Date','null','no','no','null',30,'not null');</w:t>
-      </w:r>
-    </w:p>
-    <w:p>
-      <w:r>
-        <w:t xml:space="preserve">INSERT INTO </w:t>
-      </w:r>
-      <w:proofErr w:type="spellStart"/>
-      <w:r>
-        <w:t>Attribute_Metadata</w:t>
-      </w:r>
-      <w:proofErr w:type="spellEnd"/>
-      <w:r>
-        <w:t xml:space="preserve"> </w:t>
-      </w:r>
-      <w:proofErr w:type="gramStart"/>
-      <w:r>
-        <w:t>VALUES(</w:t>
-      </w:r>
-      <w:proofErr w:type="gramEnd"/>
-      <w:r>
-        <w:t>'dept','CollegeCName','VARCHAR','FK','no','no','null',30,'not null');</w:t>
-      </w:r>
-    </w:p>
-    <w:p>
-      <w:r>
-        <w:t xml:space="preserve">INSERT INTO </w:t>
-      </w:r>
-      <w:proofErr w:type="spellStart"/>
-      <w:r>
-        <w:t>Attribute_Metadata</w:t>
-      </w:r>
-      <w:proofErr w:type="spellEnd"/>
-      <w:r>
-        <w:t xml:space="preserve"> </w:t>
-      </w:r>
-      <w:proofErr w:type="gramStart"/>
-      <w:r>
-        <w:t>VALUES(</w:t>
-      </w:r>
-      <w:proofErr w:type="gramEnd"/>
-      <w:r>
-        <w:t>'dept','InstructorId','INT','FK','no','no','null',30,'not null');</w:t>
-      </w:r>
-    </w:p>
-    <w:p>
-      <w:r>
-        <w:t>___________________________________________________________</w:t>
-      </w:r>
-    </w:p>
-    <w:p>
-      <w:r>
-        <w:t xml:space="preserve">INSERT INTO </w:t>
-      </w:r>
-      <w:proofErr w:type="spellStart"/>
-      <w:r>
-        <w:t>Attribute_Metadata</w:t>
-      </w:r>
-      <w:proofErr w:type="spellEnd"/>
-      <w:r>
-        <w:t xml:space="preserve"> </w:t>
-      </w:r>
-      <w:proofErr w:type="gramStart"/>
-      <w:r>
-        <w:t>VALUES(</w:t>
-      </w:r>
-      <w:proofErr w:type="gramEnd"/>
-      <w:r>
-        <w:t>'Course','CCourse','INT','PK','unique','yes','PI','60','not null');</w:t>
+        <w:t>Attribute_Metadata</w:t>
+      </w:r>
+      <w:proofErr w:type="spellEnd"/>
+      <w:r>
+        <w:t xml:space="preserve"> VALUES('Course','CCourse','INT','PK','unique','yes','PI','60','not null');</w:t>
       </w:r>
     </w:p>
     <w:p>
@@ -888,15 +793,7 @@
       </w:r>
       <w:proofErr w:type="spellEnd"/>
       <w:r>
-        <w:t xml:space="preserve"> </w:t>
-      </w:r>
-      <w:proofErr w:type="gramStart"/>
-      <w:r>
-        <w:t>VALUES(</w:t>
-      </w:r>
-      <w:proofErr w:type="gramEnd"/>
-      <w:r>
-        <w:t>'Course','</w:t>
+        <w:t xml:space="preserve"> VALUES('Course','</w:t>
       </w:r>
       <w:proofErr w:type="spellStart"/>
       <w:r>
@@ -917,13 +814,8 @@
       </w:r>
       <w:proofErr w:type="spellEnd"/>
       <w:r>
-        <w:t xml:space="preserve"> VALUES('Course','Credits','INT','null','no','no','null',6,'null'</w:t>
-      </w:r>
-      <w:proofErr w:type="gramStart"/>
-      <w:r>
-        <w:t>);</w:t>
-      </w:r>
-      <w:proofErr w:type="gramEnd"/>
+        <w:t xml:space="preserve"> VALUES('Course','Credits','INT','null','no','no','null',6,'null');</w:t>
+      </w:r>
     </w:p>
     <w:p>
       <w:r>
@@ -935,13 +827,8 @@
       </w:r>
       <w:proofErr w:type="spellEnd"/>
       <w:r>
-        <w:t xml:space="preserve"> VALUES('Course','Level','INT','null','no','no','null',4,'null'</w:t>
-      </w:r>
-      <w:proofErr w:type="gramStart"/>
-      <w:r>
-        <w:t>);</w:t>
-      </w:r>
-      <w:proofErr w:type="gramEnd"/>
+        <w:t xml:space="preserve"> VALUES('Course','Level','INT','null','no','no','null',4,'null');</w:t>
+      </w:r>
     </w:p>
     <w:p>
       <w:r>
@@ -953,13 +840,8 @@
       </w:r>
       <w:proofErr w:type="spellEnd"/>
       <w:r>
-        <w:t xml:space="preserve"> VALUES('Course','CDesc','VARCHAR','null','no','no','null',60,'null'</w:t>
-      </w:r>
-      <w:proofErr w:type="gramStart"/>
-      <w:r>
-        <w:t>);</w:t>
-      </w:r>
-      <w:proofErr w:type="gramEnd"/>
+        <w:t xml:space="preserve"> VALUES('Course','CDesc','VARCHAR','null','no','no','null',60,'null');</w:t>
+      </w:r>
     </w:p>
     <w:p>
       <w:r>
@@ -971,15 +853,7 @@
       </w:r>
       <w:proofErr w:type="spellEnd"/>
       <w:r>
-        <w:t xml:space="preserve"> </w:t>
-      </w:r>
-      <w:proofErr w:type="gramStart"/>
-      <w:r>
-        <w:t>VALUES(</w:t>
-      </w:r>
-      <w:proofErr w:type="gramEnd"/>
-      <w:r>
-        <w:t>'Course','</w:t>
+        <w:t xml:space="preserve"> VALUES('Course','</w:t>
       </w:r>
       <w:proofErr w:type="spellStart"/>
       <w:r>
@@ -1008,15 +882,7 @@
       </w:r>
       <w:proofErr w:type="spellEnd"/>
       <w:r>
-        <w:t xml:space="preserve"> </w:t>
-      </w:r>
-      <w:proofErr w:type="gramStart"/>
-      <w:r>
-        <w:t>VALUES(</w:t>
-      </w:r>
-      <w:proofErr w:type="gramEnd"/>
-      <w:r>
-        <w:t>'Course','</w:t>
+        <w:t xml:space="preserve"> VALUES('Course','</w:t>
       </w:r>
       <w:proofErr w:type="spellStart"/>
       <w:r>
@@ -1063,13 +929,8 @@
       </w:r>
       <w:proofErr w:type="spellEnd"/>
       <w:r>
-        <w:t xml:space="preserve"> </w:t>
-      </w:r>
-      <w:proofErr w:type="gramStart"/>
-      <w:r>
-        <w:t>INT;</w:t>
-      </w:r>
-      <w:proofErr w:type="gramEnd"/>
+        <w:t xml:space="preserve"> INT;</w:t>
+      </w:r>
     </w:p>
     <w:p>
       <w:r>
@@ -1081,47 +942,29 @@
       </w:r>
       <w:proofErr w:type="spellEnd"/>
       <w:r>
+        <w:t xml:space="preserve"> ADD COLUMN minValue INT;</w:t>
+      </w:r>
+    </w:p>
+    <w:p>
+      <w:r>
+        <w:t xml:space="preserve">ALTER TABLE </w:t>
+      </w:r>
+      <w:proofErr w:type="spellStart"/>
+      <w:r>
+        <w:t>index_metadata</w:t>
+      </w:r>
+      <w:proofErr w:type="spellEnd"/>
+      <w:r>
         <w:t xml:space="preserve"> ADD COLUMN </w:t>
       </w:r>
       <w:proofErr w:type="spellStart"/>
       <w:r>
-        <w:t>minValue</w:t>
-      </w:r>
-      <w:proofErr w:type="spellEnd"/>
-      <w:r>
-        <w:t xml:space="preserve"> </w:t>
-      </w:r>
-      <w:proofErr w:type="gramStart"/>
-      <w:r>
-        <w:t>INT;</w:t>
-      </w:r>
-      <w:proofErr w:type="gramEnd"/>
-    </w:p>
-    <w:p>
-      <w:r>
-        <w:t xml:space="preserve">ALTER TABLE </w:t>
-      </w:r>
-      <w:proofErr w:type="spellStart"/>
-      <w:r>
-        <w:t>index_metadata</w:t>
-      </w:r>
-      <w:proofErr w:type="spellEnd"/>
-      <w:r>
-        <w:t xml:space="preserve"> ADD COLUMN </w:t>
-      </w:r>
-      <w:proofErr w:type="spellStart"/>
-      <w:r>
         <w:t>firstLevelIndex</w:t>
       </w:r>
       <w:proofErr w:type="spellEnd"/>
       <w:r>
-        <w:t xml:space="preserve"> </w:t>
-      </w:r>
-      <w:proofErr w:type="gramStart"/>
-      <w:r>
-        <w:t>INT;</w:t>
-      </w:r>
-      <w:proofErr w:type="gramEnd"/>
+        <w:t xml:space="preserve"> INT;</w:t>
+      </w:r>
     </w:p>
     <w:p>
       <w:r>
@@ -1170,13 +1013,8 @@
       </w:r>
       <w:proofErr w:type="spellEnd"/>
       <w:r>
-        <w:t xml:space="preserve">') LIMIT </w:t>
-      </w:r>
-      <w:proofErr w:type="gramStart"/>
-      <w:r>
-        <w:t>1;</w:t>
-      </w:r>
-      <w:proofErr w:type="gramEnd"/>
+        <w:t>') LIMIT 1;</w:t>
+      </w:r>
     </w:p>
     <w:p>
       <w:r>
@@ -1188,15 +1026,60 @@
       </w:r>
       <w:proofErr w:type="spellEnd"/>
       <w:r>
+        <w:t xml:space="preserve"> SET minValue = 100 WHERE (</w:t>
+      </w:r>
+      <w:proofErr w:type="spellStart"/>
+      <w:r>
+        <w:t>TableName</w:t>
+      </w:r>
+      <w:proofErr w:type="spellEnd"/>
+      <w:r>
+        <w:t xml:space="preserve">, </w:t>
+      </w:r>
+      <w:proofErr w:type="spellStart"/>
+      <w:r>
+        <w:t>AttributeName</w:t>
+      </w:r>
+      <w:proofErr w:type="spellEnd"/>
+      <w:r>
+        <w:t>) = ('dept', '</w:t>
+      </w:r>
+      <w:proofErr w:type="spellStart"/>
+      <w:r>
+        <w:t>Dcode</w:t>
+      </w:r>
+      <w:proofErr w:type="spellEnd"/>
+      <w:r>
+        <w:t>') LIMIT 1;</w:t>
+      </w:r>
+    </w:p>
+    <w:p>
+      <w:r>
+        <w:t xml:space="preserve">UPDATE </w:t>
+      </w:r>
+      <w:proofErr w:type="spellStart"/>
+      <w:r>
+        <w:t>Attribute_Metadata</w:t>
+      </w:r>
+      <w:proofErr w:type="spellEnd"/>
+      <w:r>
         <w:t xml:space="preserve"> SET </w:t>
       </w:r>
       <w:proofErr w:type="spellStart"/>
       <w:r>
-        <w:t>minValue</w:t>
-      </w:r>
-      <w:proofErr w:type="spellEnd"/>
-      <w:r>
-        <w:t xml:space="preserve"> = 100 WHERE (</w:t>
+        <w:t>AttributeName</w:t>
+      </w:r>
+      <w:proofErr w:type="spellEnd"/>
+      <w:r>
+        <w:t xml:space="preserve"> ='</w:t>
+      </w:r>
+      <w:proofErr w:type="spellStart"/>
+      <w:r>
+        <w:t>CCode</w:t>
+      </w:r>
+      <w:proofErr w:type="spellEnd"/>
+      <w:r>
+        <w:t>'  WHERE (</w:t>
       </w:r>
       <w:proofErr w:type="spellStart"/>
       <w:r>
@@ -1212,21 +1095,22 @@
       </w:r>
       <w:proofErr w:type="spellEnd"/>
       <w:r>
-        <w:t>) = ('dept', '</w:t>
-      </w:r>
-      <w:proofErr w:type="spellStart"/>
-      <w:r>
-        <w:t>Dcode</w:t>
-      </w:r>
-      <w:proofErr w:type="spellEnd"/>
-      <w:r>
-        <w:t xml:space="preserve">') LIMIT </w:t>
-      </w:r>
-      <w:proofErr w:type="gramStart"/>
-      <w:r>
-        <w:t>1;</w:t>
-      </w:r>
-      <w:proofErr w:type="gramEnd"/>
+        <w:t>) = ('</w:t>
+      </w:r>
+      <w:r>
+        <w:t>Course</w:t>
+      </w:r>
+      <w:r>
+        <w:t>', '</w:t>
+      </w:r>
+      <w:proofErr w:type="spellStart"/>
+      <w:r>
+        <w:t>CCourse</w:t>
+      </w:r>
+      <w:proofErr w:type="spellEnd"/>
+      <w:r>
+        <w:t>') LIMIT 1;</w:t>
+      </w:r>
     </w:p>
     <w:p>
       <w:r>
@@ -1238,28 +1122,89 @@
       </w:r>
       <w:proofErr w:type="spellEnd"/>
       <w:r>
+        <w:t xml:space="preserve"> SET minValue = 119 WHERE (</w:t>
+      </w:r>
+      <w:proofErr w:type="spellStart"/>
+      <w:r>
+        <w:t>TableName</w:t>
+      </w:r>
+      <w:proofErr w:type="spellEnd"/>
+      <w:r>
+        <w:t xml:space="preserve">, </w:t>
+      </w:r>
+      <w:proofErr w:type="spellStart"/>
+      <w:r>
+        <w:t>AttributeName</w:t>
+      </w:r>
+      <w:proofErr w:type="spellEnd"/>
+      <w:r>
+        <w:t>) = ('Course', '</w:t>
+      </w:r>
+      <w:proofErr w:type="spellStart"/>
+      <w:r>
+        <w:t>CCode</w:t>
+      </w:r>
+      <w:proofErr w:type="spellEnd"/>
+      <w:r>
+        <w:t>') LIMIT 1;</w:t>
+      </w:r>
+    </w:p>
+    <w:p>
+      <w:r>
+        <w:t xml:space="preserve">UPDATE </w:t>
+      </w:r>
+      <w:proofErr w:type="spellStart"/>
+      <w:r>
+        <w:t>Attribute_Metadata</w:t>
+      </w:r>
+      <w:proofErr w:type="spellEnd"/>
+      <w:r>
         <w:t xml:space="preserve"> SET </w:t>
       </w:r>
       <w:proofErr w:type="spellStart"/>
       <w:r>
+        <w:t>maxiValue</w:t>
+      </w:r>
+      <w:proofErr w:type="spellEnd"/>
+      <w:r>
+        <w:t xml:space="preserve"> = 455 WHERE (</w:t>
+      </w:r>
+      <w:proofErr w:type="spellStart"/>
+      <w:r>
+        <w:t>TableName</w:t>
+      </w:r>
+      <w:proofErr w:type="spellEnd"/>
+      <w:r>
+        <w:t xml:space="preserve">, </w:t>
+      </w:r>
+      <w:proofErr w:type="spellStart"/>
+      <w:r>
         <w:t>AttributeName</w:t>
       </w:r>
       <w:proofErr w:type="spellEnd"/>
       <w:r>
-        <w:t xml:space="preserve"> ='</w:t>
+        <w:t>) = ('Course', '</w:t>
       </w:r>
       <w:proofErr w:type="spellStart"/>
       <w:r>
         <w:t>CCode</w:t>
       </w:r>
       <w:proofErr w:type="spellEnd"/>
-      <w:proofErr w:type="gramStart"/>
-      <w:r>
-        <w:t>'  WHERE</w:t>
-      </w:r>
-      <w:proofErr w:type="gramEnd"/>
-      <w:r>
-        <w:t xml:space="preserve"> (</w:t>
+      <w:r>
+        <w:t>') LIMIT 1;</w:t>
+      </w:r>
+    </w:p>
+    <w:p>
+      <w:r>
+        <w:t xml:space="preserve">UPDATE </w:t>
+      </w:r>
+      <w:proofErr w:type="spellStart"/>
+      <w:r>
+        <w:t>Attribute_Metadata</w:t>
+      </w:r>
+      <w:proofErr w:type="spellEnd"/>
+      <w:r>
+        <w:t xml:space="preserve"> SET minValue = 3 WHERE (</w:t>
       </w:r>
       <w:proofErr w:type="spellStart"/>
       <w:r>
@@ -1275,21 +1220,7 @@
       </w:r>
       <w:proofErr w:type="spellEnd"/>
       <w:r>
-        <w:t>) = ('</w:t>
-      </w:r>
-      <w:r>
-        <w:t>Course</w:t>
-      </w:r>
-      <w:r>
-        <w:t>', '</w:t>
-      </w:r>
-      <w:proofErr w:type="spellStart"/>
-      <w:r>
-        <w:t>CCourse</w:t>
-      </w:r>
-      <w:proofErr w:type="spellEnd"/>
-      <w:r>
-        <w:t>') LIMIT 1;</w:t>
+        <w:t>) = ('Course', 'Credits') LIMIT 1;</w:t>
       </w:r>
     </w:p>
     <w:p>
@@ -1306,11 +1237,11 @@
       </w:r>
       <w:proofErr w:type="spellStart"/>
       <w:r>
-        <w:t>minValue</w:t>
-      </w:r>
-      <w:proofErr w:type="spellEnd"/>
-      <w:r>
-        <w:t xml:space="preserve"> = 119 WHERE (</w:t>
+        <w:t>maxiValue</w:t>
+      </w:r>
+      <w:proofErr w:type="spellEnd"/>
+      <w:r>
+        <w:t xml:space="preserve"> = 3 WHERE (</w:t>
       </w:r>
       <w:proofErr w:type="spellStart"/>
       <w:r>
@@ -1326,21 +1257,8 @@
       </w:r>
       <w:proofErr w:type="spellEnd"/>
       <w:r>
-        <w:t>) = ('Course', '</w:t>
-      </w:r>
-      <w:proofErr w:type="spellStart"/>
-      <w:r>
-        <w:t>CCode</w:t>
-      </w:r>
-      <w:proofErr w:type="spellEnd"/>
-      <w:r>
-        <w:t xml:space="preserve">') LIMIT </w:t>
-      </w:r>
-      <w:proofErr w:type="gramStart"/>
-      <w:r>
-        <w:t>1;</w:t>
-      </w:r>
-      <w:proofErr w:type="gramEnd"/>
+        <w:t>) = ('Course', 'Credits') LIMIT 1;</w:t>
+      </w:r>
     </w:p>
     <w:p>
       <w:r>
@@ -1352,6 +1270,35 @@
       </w:r>
       <w:proofErr w:type="spellEnd"/>
       <w:r>
+        <w:t xml:space="preserve"> SET minValue = 1 WHERE (</w:t>
+      </w:r>
+      <w:proofErr w:type="spellStart"/>
+      <w:r>
+        <w:t>TableName</w:t>
+      </w:r>
+      <w:proofErr w:type="spellEnd"/>
+      <w:r>
+        <w:t xml:space="preserve">, </w:t>
+      </w:r>
+      <w:proofErr w:type="spellStart"/>
+      <w:r>
+        <w:t>AttributeName</w:t>
+      </w:r>
+      <w:proofErr w:type="spellEnd"/>
+      <w:r>
+        <w:t>) = ('Course', 'Level') LIMIT 1;</w:t>
+      </w:r>
+    </w:p>
+    <w:p>
+      <w:r>
+        <w:t xml:space="preserve">UPDATE </w:t>
+      </w:r>
+      <w:proofErr w:type="spellStart"/>
+      <w:r>
+        <w:t>Attribute_Metadata</w:t>
+      </w:r>
+      <w:proofErr w:type="spellEnd"/>
+      <w:r>
         <w:t xml:space="preserve"> SET </w:t>
       </w:r>
       <w:proofErr w:type="spellStart"/>
@@ -1360,7 +1307,7 @@
       </w:r>
       <w:proofErr w:type="spellEnd"/>
       <w:r>
-        <w:t xml:space="preserve"> = 455 WHERE (</w:t>
+        <w:t xml:space="preserve"> = 4 WHERE (</w:t>
       </w:r>
       <w:proofErr w:type="spellStart"/>
       <w:r>
@@ -1376,189 +1323,8 @@
       </w:r>
       <w:proofErr w:type="spellEnd"/>
       <w:r>
-        <w:t>) = ('Course', '</w:t>
-      </w:r>
-      <w:proofErr w:type="spellStart"/>
-      <w:r>
-        <w:t>CCode</w:t>
-      </w:r>
-      <w:proofErr w:type="spellEnd"/>
-      <w:r>
-        <w:t xml:space="preserve">') LIMIT </w:t>
-      </w:r>
-      <w:proofErr w:type="gramStart"/>
-      <w:r>
-        <w:t>1;</w:t>
-      </w:r>
-      <w:proofErr w:type="gramEnd"/>
-    </w:p>
-    <w:p>
-      <w:r>
-        <w:t xml:space="preserve">UPDATE </w:t>
-      </w:r>
-      <w:proofErr w:type="spellStart"/>
-      <w:r>
-        <w:t>Attribute_Metadata</w:t>
-      </w:r>
-      <w:proofErr w:type="spellEnd"/>
-      <w:r>
-        <w:t xml:space="preserve"> SET </w:t>
-      </w:r>
-      <w:proofErr w:type="spellStart"/>
-      <w:r>
-        <w:t>minValue</w:t>
-      </w:r>
-      <w:proofErr w:type="spellEnd"/>
-      <w:r>
-        <w:t xml:space="preserve"> = 3 WHERE (</w:t>
-      </w:r>
-      <w:proofErr w:type="spellStart"/>
-      <w:r>
-        <w:t>TableName</w:t>
-      </w:r>
-      <w:proofErr w:type="spellEnd"/>
-      <w:r>
-        <w:t xml:space="preserve">, </w:t>
-      </w:r>
-      <w:proofErr w:type="spellStart"/>
-      <w:r>
-        <w:t>AttributeName</w:t>
-      </w:r>
-      <w:proofErr w:type="spellEnd"/>
-      <w:r>
-        <w:t xml:space="preserve">) = ('Course', 'Credits') LIMIT </w:t>
-      </w:r>
-      <w:proofErr w:type="gramStart"/>
-      <w:r>
-        <w:t>1;</w:t>
-      </w:r>
-      <w:proofErr w:type="gramEnd"/>
-    </w:p>
-    <w:p>
-      <w:r>
-        <w:t xml:space="preserve">UPDATE </w:t>
-      </w:r>
-      <w:proofErr w:type="spellStart"/>
-      <w:r>
-        <w:t>Attribute_Metadata</w:t>
-      </w:r>
-      <w:proofErr w:type="spellEnd"/>
-      <w:r>
-        <w:t xml:space="preserve"> SET </w:t>
-      </w:r>
-      <w:proofErr w:type="spellStart"/>
-      <w:r>
-        <w:t>maxiValue</w:t>
-      </w:r>
-      <w:proofErr w:type="spellEnd"/>
-      <w:r>
-        <w:t xml:space="preserve"> = 3 WHERE (</w:t>
-      </w:r>
-      <w:proofErr w:type="spellStart"/>
-      <w:r>
-        <w:t>TableName</w:t>
-      </w:r>
-      <w:proofErr w:type="spellEnd"/>
-      <w:r>
-        <w:t xml:space="preserve">, </w:t>
-      </w:r>
-      <w:proofErr w:type="spellStart"/>
-      <w:r>
-        <w:t>AttributeName</w:t>
-      </w:r>
-      <w:proofErr w:type="spellEnd"/>
-      <w:r>
-        <w:t xml:space="preserve">) = ('Course', 'Credits') LIMIT </w:t>
-      </w:r>
-      <w:proofErr w:type="gramStart"/>
-      <w:r>
-        <w:t>1;</w:t>
-      </w:r>
-      <w:proofErr w:type="gramEnd"/>
-    </w:p>
-    <w:p>
-      <w:r>
-        <w:t xml:space="preserve">UPDATE </w:t>
-      </w:r>
-      <w:proofErr w:type="spellStart"/>
-      <w:r>
-        <w:t>Attribute_Metadata</w:t>
-      </w:r>
-      <w:proofErr w:type="spellEnd"/>
-      <w:r>
-        <w:t xml:space="preserve"> SET </w:t>
-      </w:r>
-      <w:proofErr w:type="spellStart"/>
-      <w:r>
-        <w:t>minValue</w:t>
-      </w:r>
-      <w:proofErr w:type="spellEnd"/>
-      <w:r>
-        <w:t xml:space="preserve"> = 1 WHERE (</w:t>
-      </w:r>
-      <w:proofErr w:type="spellStart"/>
-      <w:r>
-        <w:t>TableName</w:t>
-      </w:r>
-      <w:proofErr w:type="spellEnd"/>
-      <w:r>
-        <w:t xml:space="preserve">, </w:t>
-      </w:r>
-      <w:proofErr w:type="spellStart"/>
-      <w:r>
-        <w:t>AttributeName</w:t>
-      </w:r>
-      <w:proofErr w:type="spellEnd"/>
-      <w:r>
-        <w:t xml:space="preserve">) = ('Course', 'Level') LIMIT </w:t>
-      </w:r>
-      <w:proofErr w:type="gramStart"/>
-      <w:r>
-        <w:t>1;</w:t>
-      </w:r>
-      <w:proofErr w:type="gramEnd"/>
-    </w:p>
-    <w:p>
-      <w:r>
-        <w:t xml:space="preserve">UPDATE </w:t>
-      </w:r>
-      <w:proofErr w:type="spellStart"/>
-      <w:r>
-        <w:t>Attribute_Metadata</w:t>
-      </w:r>
-      <w:proofErr w:type="spellEnd"/>
-      <w:r>
-        <w:t xml:space="preserve"> SET </w:t>
-      </w:r>
-      <w:proofErr w:type="spellStart"/>
-      <w:r>
-        <w:t>maxiValue</w:t>
-      </w:r>
-      <w:proofErr w:type="spellEnd"/>
-      <w:r>
-        <w:t xml:space="preserve"> = 4 WHERE (</w:t>
-      </w:r>
-      <w:proofErr w:type="spellStart"/>
-      <w:r>
-        <w:t>TableName</w:t>
-      </w:r>
-      <w:proofErr w:type="spellEnd"/>
-      <w:r>
-        <w:t xml:space="preserve">, </w:t>
-      </w:r>
-      <w:proofErr w:type="spellStart"/>
-      <w:r>
-        <w:t>AttributeName</w:t>
-      </w:r>
-      <w:proofErr w:type="spellEnd"/>
-      <w:r>
-        <w:t xml:space="preserve">) = ('Course', 'Level') LIMIT </w:t>
-      </w:r>
-      <w:proofErr w:type="gramStart"/>
-      <w:r>
-        <w:t>1;</w:t>
-      </w:r>
-      <w:proofErr w:type="gramEnd"/>
+        <w:t>) = ('Course', 'Level') LIMIT 1;</w:t>
+      </w:r>
     </w:p>
     <w:p>
       <w:r>
@@ -1571,15 +1337,52 @@
       </w:r>
       <w:proofErr w:type="spellEnd"/>
       <w:r>
+        <w:t xml:space="preserve"> SET minValue = 100 WHERE (</w:t>
+      </w:r>
+      <w:proofErr w:type="spellStart"/>
+      <w:r>
+        <w:t>TableName</w:t>
+      </w:r>
+      <w:proofErr w:type="spellEnd"/>
+      <w:r>
+        <w:t xml:space="preserve">, </w:t>
+      </w:r>
+      <w:proofErr w:type="spellStart"/>
+      <w:r>
+        <w:t>AttributeName</w:t>
+      </w:r>
+      <w:proofErr w:type="spellEnd"/>
+      <w:r>
+        <w:t>) = ('Course', '</w:t>
+      </w:r>
+      <w:proofErr w:type="spellStart"/>
+      <w:r>
+        <w:t>DeptDCode</w:t>
+      </w:r>
+      <w:proofErr w:type="spellEnd"/>
+      <w:r>
+        <w:t>') LIMIT 1;</w:t>
+      </w:r>
+    </w:p>
+    <w:p>
+      <w:r>
+        <w:t xml:space="preserve">UPDATE </w:t>
+      </w:r>
+      <w:proofErr w:type="spellStart"/>
+      <w:r>
+        <w:t>Attribute_Metadata</w:t>
+      </w:r>
+      <w:proofErr w:type="spellEnd"/>
+      <w:r>
         <w:t xml:space="preserve"> SET </w:t>
       </w:r>
       <w:proofErr w:type="spellStart"/>
       <w:r>
-        <w:t>minValue</w:t>
-      </w:r>
-      <w:proofErr w:type="spellEnd"/>
-      <w:r>
-        <w:t xml:space="preserve"> = 100 WHERE (</w:t>
+        <w:t>maxiValue</w:t>
+      </w:r>
+      <w:proofErr w:type="spellEnd"/>
+      <w:r>
+        <w:t xml:space="preserve"> = 500 WHERE (</w:t>
       </w:r>
       <w:proofErr w:type="spellStart"/>
       <w:r>
@@ -1603,13 +1406,8 @@
       </w:r>
       <w:proofErr w:type="spellEnd"/>
       <w:r>
-        <w:t xml:space="preserve">') LIMIT </w:t>
-      </w:r>
-      <w:proofErr w:type="gramStart"/>
-      <w:r>
-        <w:t>1;</w:t>
-      </w:r>
-      <w:proofErr w:type="gramEnd"/>
+        <w:t>') LIMIT 1;</w:t>
+      </w:r>
     </w:p>
     <w:p>
       <w:r>
@@ -1621,6 +1419,43 @@
       </w:r>
       <w:proofErr w:type="spellEnd"/>
       <w:r>
+        <w:t xml:space="preserve"> SET minValue = 1 WHERE (</w:t>
+      </w:r>
+      <w:proofErr w:type="spellStart"/>
+      <w:r>
+        <w:t>TableName</w:t>
+      </w:r>
+      <w:proofErr w:type="spellEnd"/>
+      <w:r>
+        <w:t xml:space="preserve">, </w:t>
+      </w:r>
+      <w:proofErr w:type="spellStart"/>
+      <w:r>
+        <w:t>AttributeName</w:t>
+      </w:r>
+      <w:proofErr w:type="spellEnd"/>
+      <w:r>
+        <w:t>) = ('dept', '</w:t>
+      </w:r>
+      <w:proofErr w:type="spellStart"/>
+      <w:r>
+        <w:t>InstructorId</w:t>
+      </w:r>
+      <w:proofErr w:type="spellEnd"/>
+      <w:r>
+        <w:t>') LIMIT 1;</w:t>
+      </w:r>
+    </w:p>
+    <w:p>
+      <w:r>
+        <w:t xml:space="preserve">UPDATE </w:t>
+      </w:r>
+      <w:proofErr w:type="spellStart"/>
+      <w:r>
+        <w:t>Attribute_Metadata</w:t>
+      </w:r>
+      <w:proofErr w:type="spellEnd"/>
+      <w:r>
         <w:t xml:space="preserve"> SET </w:t>
       </w:r>
       <w:proofErr w:type="spellStart"/>
@@ -1629,7 +1464,7 @@
       </w:r>
       <w:proofErr w:type="spellEnd"/>
       <w:r>
-        <w:t xml:space="preserve"> = 500 WHERE (</w:t>
+        <w:t xml:space="preserve"> = 5 WHERE (</w:t>
       </w:r>
       <w:proofErr w:type="spellStart"/>
       <w:r>
@@ -1645,21 +1480,16 @@
       </w:r>
       <w:proofErr w:type="spellEnd"/>
       <w:r>
-        <w:t>) = ('Course', '</w:t>
-      </w:r>
-      <w:proofErr w:type="spellStart"/>
-      <w:r>
-        <w:t>DeptDCode</w:t>
-      </w:r>
-      <w:proofErr w:type="spellEnd"/>
-      <w:r>
-        <w:t xml:space="preserve">') LIMIT </w:t>
-      </w:r>
-      <w:proofErr w:type="gramStart"/>
-      <w:r>
-        <w:t>1;</w:t>
-      </w:r>
-      <w:proofErr w:type="gramEnd"/>
+        <w:t>) = ('dept', '</w:t>
+      </w:r>
+      <w:proofErr w:type="spellStart"/>
+      <w:r>
+        <w:t>InstructorId</w:t>
+      </w:r>
+      <w:proofErr w:type="spellEnd"/>
+      <w:r>
+        <w:t>') LIMIT 1;</w:t>
+      </w:r>
     </w:p>
     <w:p>
       <w:r>
@@ -1675,19 +1505,32 @@
       </w:r>
       <w:proofErr w:type="spellStart"/>
       <w:r>
-        <w:t>minValue</w:t>
-      </w:r>
-      <w:proofErr w:type="spellEnd"/>
-      <w:r>
-        <w:t xml:space="preserve"> = 1 WHERE (</w:t>
-      </w:r>
-      <w:proofErr w:type="spellStart"/>
-      <w:r>
         <w:t>TableName</w:t>
       </w:r>
       <w:proofErr w:type="spellEnd"/>
       <w:r>
-        <w:t xml:space="preserve">, </w:t>
+        <w:t xml:space="preserve"> = 'Dept' WHERE (</w:t>
+      </w:r>
+      <w:proofErr w:type="spellStart"/>
+      <w:r>
+        <w:t>TableName</w:t>
+      </w:r>
+      <w:proofErr w:type="spellEnd"/>
+      <w:r>
+        <w:t>) = ('dept') LIMIT 7;</w:t>
+      </w:r>
+    </w:p>
+    <w:p>
+      <w:r>
+        <w:t xml:space="preserve">UPDATE </w:t>
+      </w:r>
+      <w:proofErr w:type="spellStart"/>
+      <w:r>
+        <w:t>Attribute_Metadata</w:t>
+      </w:r>
+      <w:proofErr w:type="spellEnd"/>
+      <w:r>
+        <w:t xml:space="preserve"> SET </w:t>
       </w:r>
       <w:proofErr w:type="spellStart"/>
       <w:r>
@@ -1695,21 +1538,32 @@
       </w:r>
       <w:proofErr w:type="spellEnd"/>
       <w:r>
-        <w:t>) = ('dept', '</w:t>
-      </w:r>
-      <w:proofErr w:type="spellStart"/>
-      <w:r>
-        <w:t>InstructorId</w:t>
-      </w:r>
-      <w:proofErr w:type="spellEnd"/>
-      <w:r>
-        <w:t xml:space="preserve">') LIMIT </w:t>
-      </w:r>
-      <w:proofErr w:type="gramStart"/>
-      <w:r>
-        <w:t>1;</w:t>
-      </w:r>
-      <w:proofErr w:type="gramEnd"/>
+        <w:t xml:space="preserve"> = '</w:t>
+      </w:r>
+      <w:proofErr w:type="spellStart"/>
+      <w:r>
+        <w:t>DCode</w:t>
+      </w:r>
+      <w:proofErr w:type="spellEnd"/>
+      <w:r>
+        <w:t>' WHERE (</w:t>
+      </w:r>
+      <w:proofErr w:type="spellStart"/>
+      <w:r>
+        <w:t>TableName,AttributeName</w:t>
+      </w:r>
+      <w:proofErr w:type="spellEnd"/>
+      <w:r>
+        <w:t>) = ('dept','</w:t>
+      </w:r>
+      <w:proofErr w:type="spellStart"/>
+      <w:r>
+        <w:t>Dcode</w:t>
+      </w:r>
+      <w:proofErr w:type="spellEnd"/>
+      <w:r>
+        <w:t>') LIMIT 1;</w:t>
+      </w:r>
     </w:p>
     <w:p>
       <w:r>
@@ -1717,7 +1571,7 @@
       </w:r>
       <w:proofErr w:type="spellStart"/>
       <w:r>
-        <w:t>Attribute_Metadata</w:t>
+        <w:t>index_metadata</w:t>
       </w:r>
       <w:proofErr w:type="spellEnd"/>
       <w:r>
@@ -1725,41 +1579,20 @@
       </w:r>
       <w:proofErr w:type="spellStart"/>
       <w:r>
-        <w:t>maxiValue</w:t>
-      </w:r>
-      <w:proofErr w:type="spellEnd"/>
-      <w:r>
-        <w:t xml:space="preserve"> = 5 WHERE (</w:t>
-      </w:r>
-      <w:proofErr w:type="spellStart"/>
-      <w:r>
         <w:t>TableName</w:t>
       </w:r>
       <w:proofErr w:type="spellEnd"/>
       <w:r>
-        <w:t xml:space="preserve">, </w:t>
-      </w:r>
-      <w:proofErr w:type="spellStart"/>
-      <w:r>
-        <w:t>AttributeName</w:t>
-      </w:r>
-      <w:proofErr w:type="spellEnd"/>
-      <w:r>
-        <w:t>) = ('dept', '</w:t>
-      </w:r>
-      <w:proofErr w:type="spellStart"/>
-      <w:r>
-        <w:t>InstructorId</w:t>
-      </w:r>
-      <w:proofErr w:type="spellEnd"/>
-      <w:r>
-        <w:t xml:space="preserve">') LIMIT </w:t>
-      </w:r>
-      <w:proofErr w:type="gramStart"/>
-      <w:r>
-        <w:t>1;</w:t>
-      </w:r>
-      <w:proofErr w:type="gramEnd"/>
+        <w:t xml:space="preserve"> = 'Dept' WHERE (</w:t>
+      </w:r>
+      <w:proofErr w:type="spellStart"/>
+      <w:r>
+        <w:t>TableName</w:t>
+      </w:r>
+      <w:proofErr w:type="spellEnd"/>
+      <w:r>
+        <w:t>) = ('dept') LIMIT 2;</w:t>
+      </w:r>
     </w:p>
     <w:p>
       <w:r>
@@ -1767,7 +1600,7 @@
       </w:r>
       <w:proofErr w:type="spellStart"/>
       <w:r>
-        <w:t>Attribute_Metadata</w:t>
+        <w:t>index_metadata</w:t>
       </w:r>
       <w:proofErr w:type="spellEnd"/>
       <w:r>
@@ -1775,11 +1608,67 @@
       </w:r>
       <w:proofErr w:type="spellStart"/>
       <w:r>
+        <w:t>firstLevelIndex</w:t>
+      </w:r>
+      <w:proofErr w:type="spellEnd"/>
+      <w:r>
+        <w:t>=4 LIMIT 4;</w:t>
+      </w:r>
+    </w:p>
+    <w:p/>
+    <w:p>
+      <w:r>
+        <w:t xml:space="preserve">UPDATE </w:t>
+      </w:r>
+      <w:proofErr w:type="spellStart"/>
+      <w:r>
+        <w:t>table_metadata</w:t>
+      </w:r>
+      <w:proofErr w:type="spellEnd"/>
+      <w:r>
+        <w:t xml:space="preserve"> </w:t>
+      </w:r>
+    </w:p>
+    <w:p>
+      <w:r>
+        <w:t xml:space="preserve">SET AvrgRowLength=3276,TableSize=196560,NumberofBlocks=48,BlockingFactor=2 </w:t>
+      </w:r>
+    </w:p>
+    <w:p>
+      <w:r>
+        <w:t xml:space="preserve">WHERE </w:t>
+      </w:r>
+      <w:proofErr w:type="spellStart"/>
+      <w:r>
         <w:t>TableName</w:t>
       </w:r>
       <w:proofErr w:type="spellEnd"/>
       <w:r>
-        <w:t xml:space="preserve"> = 'Dept' WHERE (</w:t>
+        <w:t>='Course';</w:t>
+      </w:r>
+    </w:p>
+    <w:p/>
+    <w:p>
+      <w:r>
+        <w:t xml:space="preserve">UPDATE </w:t>
+      </w:r>
+      <w:proofErr w:type="spellStart"/>
+      <w:r>
+        <w:t>table_metadata</w:t>
+      </w:r>
+      <w:proofErr w:type="spellEnd"/>
+      <w:r>
+        <w:t xml:space="preserve"> </w:t>
+      </w:r>
+    </w:p>
+    <w:p>
+      <w:r>
+        <w:t xml:space="preserve">SET AvrgRowLength=2730,TableSize=98280,NumberofBlocks=24,BlockingFactor=2 </w:t>
+      </w:r>
+    </w:p>
+    <w:p>
+      <w:r>
+        <w:t xml:space="preserve">WHERE </w:t>
       </w:r>
       <w:proofErr w:type="spellStart"/>
       <w:r>
@@ -1787,61 +1676,50 @@
       </w:r>
       <w:proofErr w:type="spellEnd"/>
       <w:r>
-        <w:t xml:space="preserve">) = ('dept') LIMIT </w:t>
-      </w:r>
-      <w:proofErr w:type="gramStart"/>
-      <w:r>
-        <w:t>7;</w:t>
-      </w:r>
-      <w:proofErr w:type="gramEnd"/>
-    </w:p>
+        <w:t>='dept';</w:t>
+      </w:r>
+    </w:p>
+    <w:p/>
     <w:p>
       <w:r>
         <w:t xml:space="preserve">UPDATE </w:t>
       </w:r>
       <w:proofErr w:type="spellStart"/>
       <w:r>
-        <w:t>Attribute_Metadata</w:t>
-      </w:r>
-      <w:proofErr w:type="spellEnd"/>
-      <w:r>
-        <w:t xml:space="preserve"> SET </w:t>
-      </w:r>
-      <w:proofErr w:type="spellStart"/>
-      <w:r>
-        <w:t>AttributeName</w:t>
-      </w:r>
-      <w:proofErr w:type="spellEnd"/>
-      <w:r>
-        <w:t xml:space="preserve"> = '</w:t>
-      </w:r>
-      <w:proofErr w:type="spellStart"/>
-      <w:r>
-        <w:t>DCode</w:t>
-      </w:r>
-      <w:proofErr w:type="spellEnd"/>
-      <w:r>
-        <w:t>' WHERE (</w:t>
-      </w:r>
-      <w:proofErr w:type="spellStart"/>
-      <w:proofErr w:type="gramStart"/>
-      <w:r>
-        <w:t>TableName,AttributeName</w:t>
-      </w:r>
-      <w:proofErr w:type="spellEnd"/>
-      <w:proofErr w:type="gramEnd"/>
-      <w:r>
-        <w:t>) = ('dept','</w:t>
-      </w:r>
-      <w:proofErr w:type="spellStart"/>
-      <w:r>
-        <w:t>Dcode</w:t>
-      </w:r>
-      <w:proofErr w:type="spellEnd"/>
-      <w:r>
-        <w:t>') LIMIT 1;</w:t>
-      </w:r>
-    </w:p>
+        <w:t>index_metadata</w:t>
+      </w:r>
+      <w:proofErr w:type="spellEnd"/>
+      <w:r>
+        <w:t xml:space="preserve"> </w:t>
+      </w:r>
+    </w:p>
+    <w:p>
+      <w:r>
+        <w:t xml:space="preserve">SET </w:t>
+      </w:r>
+      <w:proofErr w:type="spellStart"/>
+      <w:r>
+        <w:t>HeightOfTree</w:t>
+      </w:r>
+      <w:proofErr w:type="spellEnd"/>
+      <w:r>
+        <w:t>=7</w:t>
+      </w:r>
+    </w:p>
+    <w:p>
+      <w:r>
+        <w:t xml:space="preserve">WHERE </w:t>
+      </w:r>
+      <w:proofErr w:type="spellStart"/>
+      <w:r>
+        <w:t>TableName</w:t>
+      </w:r>
+      <w:proofErr w:type="spellEnd"/>
+      <w:r>
+        <w:t>='dept';</w:t>
+      </w:r>
+    </w:p>
+    <w:p/>
     <w:p>
       <w:r>
         <w:t xml:space="preserve">UPDATE </w:t>
@@ -1852,7 +1730,25 @@
       </w:r>
       <w:proofErr w:type="spellEnd"/>
       <w:r>
-        <w:t xml:space="preserve"> SET </w:t>
+        <w:t xml:space="preserve"> </w:t>
+      </w:r>
+    </w:p>
+    <w:p>
+      <w:r>
+        <w:t xml:space="preserve">SET </w:t>
+      </w:r>
+      <w:proofErr w:type="spellStart"/>
+      <w:r>
+        <w:t>HeightOfTree</w:t>
+      </w:r>
+      <w:proofErr w:type="spellEnd"/>
+      <w:r>
+        <w:t>=8</w:t>
+      </w:r>
+    </w:p>
+    <w:p>
+      <w:r>
+        <w:t xml:space="preserve">WHERE </w:t>
       </w:r>
       <w:proofErr w:type="spellStart"/>
       <w:r>
@@ -1860,175 +1756,7 @@
       </w:r>
       <w:proofErr w:type="spellEnd"/>
       <w:r>
-        <w:t xml:space="preserve"> = 'Dept' WHERE (</w:t>
-      </w:r>
-      <w:proofErr w:type="spellStart"/>
-      <w:r>
-        <w:t>TableName</w:t>
-      </w:r>
-      <w:proofErr w:type="spellEnd"/>
-      <w:r>
-        <w:t xml:space="preserve">) = ('dept') LIMIT </w:t>
-      </w:r>
-      <w:proofErr w:type="gramStart"/>
-      <w:r>
-        <w:t>2;</w:t>
-      </w:r>
-      <w:proofErr w:type="gramEnd"/>
-    </w:p>
-    <w:p>
-      <w:r>
-        <w:t xml:space="preserve">UPDATE </w:t>
-      </w:r>
-      <w:proofErr w:type="spellStart"/>
-      <w:r>
-        <w:t>index_metadata</w:t>
-      </w:r>
-      <w:proofErr w:type="spellEnd"/>
-      <w:r>
-        <w:t xml:space="preserve"> SET </w:t>
-      </w:r>
-      <w:proofErr w:type="spellStart"/>
-      <w:r>
-        <w:t>firstLevelIndex</w:t>
-      </w:r>
-      <w:proofErr w:type="spellEnd"/>
-      <w:r>
-        <w:t xml:space="preserve">=4 LIMIT </w:t>
-      </w:r>
-      <w:proofErr w:type="gramStart"/>
-      <w:r>
-        <w:t>4;</w:t>
-      </w:r>
-      <w:proofErr w:type="gramEnd"/>
-    </w:p>
-    <w:p>
-      <w:r>
-        <w:t>_____________________________________________________________</w:t>
-      </w:r>
-    </w:p>
-    <w:p>
-      <w:proofErr w:type="spellStart"/>
-      <w:r>
-        <w:t>Table_Metadata</w:t>
-      </w:r>
-      <w:proofErr w:type="spellEnd"/>
-      <w:r>
-        <w:t xml:space="preserve"> </w:t>
-      </w:r>
-      <w:r>
-        <w:rPr>
-          <w:noProof/>
-        </w:rPr>
-        <w:drawing>
-          <wp:anchor distT="0" distB="0" distL="114300" distR="114300" simplePos="0" relativeHeight="251658240" behindDoc="0" locked="0" layoutInCell="1" allowOverlap="1" wp14:anchorId="128C6CB2" wp14:editId="5B549BB0">
-            <wp:simplePos x="0" y="0"/>
-            <wp:positionH relativeFrom="margin">
-              <wp:align>left</wp:align>
-            </wp:positionH>
-            <wp:positionV relativeFrom="paragraph">
-              <wp:posOffset>302260</wp:posOffset>
-            </wp:positionV>
-            <wp:extent cx="6510655" cy="800100"/>
-            <wp:effectExtent l="0" t="0" r="4445" b="0"/>
-            <wp:wrapSquare wrapText="bothSides"/>
-            <wp:docPr id="176542756" name="Picture 1"/>
-            <wp:cNvGraphicFramePr>
-              <a:graphicFrameLocks xmlns:a="http://schemas.openxmlformats.org/drawingml/2006/main" noChangeAspect="1"/>
-            </wp:cNvGraphicFramePr>
-            <a:graphic xmlns:a="http://schemas.openxmlformats.org/drawingml/2006/main">
-              <a:graphicData uri="http://schemas.openxmlformats.org/drawingml/2006/picture">
-                <pic:pic xmlns:pic="http://schemas.openxmlformats.org/drawingml/2006/picture">
-                  <pic:nvPicPr>
-                    <pic:cNvPr id="176542756" name=""/>
-                    <pic:cNvPicPr/>
-                  </pic:nvPicPr>
-                  <pic:blipFill>
-                    <a:blip r:embed="rId6">
-                      <a:extLst>
-                        <a:ext uri="{28A0092B-C50C-407E-A947-70E740481C1C}">
-                          <a14:useLocalDpi xmlns:a14="http://schemas.microsoft.com/office/drawing/2010/main" val="0"/>
-                        </a:ext>
-                      </a:extLst>
-                    </a:blip>
-                    <a:stretch>
-                      <a:fillRect/>
-                    </a:stretch>
-                  </pic:blipFill>
-                  <pic:spPr>
-                    <a:xfrm>
-                      <a:off x="0" y="0"/>
-                      <a:ext cx="6510655" cy="800100"/>
-                    </a:xfrm>
-                    <a:prstGeom prst="rect">
-                      <a:avLst/>
-                    </a:prstGeom>
-                  </pic:spPr>
-                </pic:pic>
-              </a:graphicData>
-            </a:graphic>
-            <wp14:sizeRelH relativeFrom="margin">
-              <wp14:pctWidth>0</wp14:pctWidth>
-            </wp14:sizeRelH>
-            <wp14:sizeRelV relativeFrom="margin">
-              <wp14:pctHeight>0</wp14:pctHeight>
-            </wp14:sizeRelV>
-          </wp:anchor>
-        </w:drawing>
-      </w:r>
-      <w:r>
-        <w:t>:</w:t>
-      </w:r>
-    </w:p>
-    <w:p/>
-    <w:p/>
-    <w:p>
-      <w:proofErr w:type="spellStart"/>
-      <w:r>
-        <w:t>Index_Metadata</w:t>
-      </w:r>
-      <w:proofErr w:type="spellEnd"/>
-      <w:r>
-        <w:t>:</w:t>
-      </w:r>
-    </w:p>
-    <w:p>
-      <w:r>
-        <w:drawing>
-          <wp:inline distT="0" distB="0" distL="0" distR="0" wp14:anchorId="78734BBB" wp14:editId="33D68B0E">
-            <wp:extent cx="5943600" cy="1155700"/>
-            <wp:effectExtent l="0" t="0" r="0" b="6350"/>
-            <wp:docPr id="1425853211" name="Picture 1" descr="A screenshot of a computer&#10;&#10;Description automatically generated"/>
-            <wp:cNvGraphicFramePr>
-              <a:graphicFrameLocks xmlns:a="http://schemas.openxmlformats.org/drawingml/2006/main" noChangeAspect="1"/>
-            </wp:cNvGraphicFramePr>
-            <a:graphic xmlns:a="http://schemas.openxmlformats.org/drawingml/2006/main">
-              <a:graphicData uri="http://schemas.openxmlformats.org/drawingml/2006/picture">
-                <pic:pic xmlns:pic="http://schemas.openxmlformats.org/drawingml/2006/picture">
-                  <pic:nvPicPr>
-                    <pic:cNvPr id="1425853211" name="Picture 1" descr="A screenshot of a computer&#10;&#10;Description automatically generated"/>
-                    <pic:cNvPicPr/>
-                  </pic:nvPicPr>
-                  <pic:blipFill>
-                    <a:blip r:embed="rId7"/>
-                    <a:stretch>
-                      <a:fillRect/>
-                    </a:stretch>
-                  </pic:blipFill>
-                  <pic:spPr>
-                    <a:xfrm>
-                      <a:off x="0" y="0"/>
-                      <a:ext cx="5943600" cy="1155700"/>
-                    </a:xfrm>
-                    <a:prstGeom prst="rect">
-                      <a:avLst/>
-                    </a:prstGeom>
-                  </pic:spPr>
-                </pic:pic>
-              </a:graphicData>
-            </a:graphic>
-          </wp:inline>
-        </w:drawing>
+        <w:t>='course';</w:t>
       </w:r>
     </w:p>
     <w:p/>
@@ -2036,64 +1764,9 @@
     <w:p/>
     <w:p/>
     <w:p/>
-    <w:p>
-      <w:proofErr w:type="spellStart"/>
-      <w:r>
-        <w:lastRenderedPageBreak/>
-        <w:t>Attribute_</w:t>
-      </w:r>
-      <w:proofErr w:type="gramStart"/>
-      <w:r>
-        <w:t>Metadata</w:t>
-      </w:r>
-      <w:proofErr w:type="spellEnd"/>
-      <w:r>
-        <w:t xml:space="preserve"> </w:t>
-      </w:r>
-      <w:r>
-        <w:t>:</w:t>
-      </w:r>
-      <w:proofErr w:type="gramEnd"/>
-    </w:p>
-    <w:p>
-      <w:r>
-        <w:drawing>
-          <wp:inline distT="0" distB="0" distL="0" distR="0" wp14:anchorId="232887B1" wp14:editId="005E9481">
-            <wp:extent cx="5943600" cy="2221865"/>
-            <wp:effectExtent l="0" t="0" r="0" b="6985"/>
-            <wp:docPr id="929275531" name="Picture 1" descr="A screenshot of a computer&#10;&#10;Description automatically generated"/>
-            <wp:cNvGraphicFramePr>
-              <a:graphicFrameLocks xmlns:a="http://schemas.openxmlformats.org/drawingml/2006/main" noChangeAspect="1"/>
-            </wp:cNvGraphicFramePr>
-            <a:graphic xmlns:a="http://schemas.openxmlformats.org/drawingml/2006/main">
-              <a:graphicData uri="http://schemas.openxmlformats.org/drawingml/2006/picture">
-                <pic:pic xmlns:pic="http://schemas.openxmlformats.org/drawingml/2006/picture">
-                  <pic:nvPicPr>
-                    <pic:cNvPr id="929275531" name="Picture 1" descr="A screenshot of a computer&#10;&#10;Description automatically generated"/>
-                    <pic:cNvPicPr/>
-                  </pic:nvPicPr>
-                  <pic:blipFill>
-                    <a:blip r:embed="rId8"/>
-                    <a:stretch>
-                      <a:fillRect/>
-                    </a:stretch>
-                  </pic:blipFill>
-                  <pic:spPr>
-                    <a:xfrm>
-                      <a:off x="0" y="0"/>
-                      <a:ext cx="5943600" cy="2221865"/>
-                    </a:xfrm>
-                    <a:prstGeom prst="rect">
-                      <a:avLst/>
-                    </a:prstGeom>
-                  </pic:spPr>
-                </pic:pic>
-              </a:graphicData>
-            </a:graphic>
-          </wp:inline>
-        </w:drawing>
-      </w:r>
-    </w:p>
+    <w:p/>
+    <w:p/>
+    <w:p/>
     <w:sectPr>
       <w:pgSz w:w="12240" w:h="15840"/>
       <w:pgMar w:top="1440" w:right="1440" w:bottom="1440" w:left="1440" w:header="720" w:footer="720" w:gutter="0"/>

</xml_diff>